<commit_message>
Date: 26 Mar 2025
</commit_message>
<xml_diff>
--- a/Notes.docx
+++ b/Notes.docx
@@ -1170,16 +1170,14 @@
           <w:lang w:val="en-US"/>
         </w:rPr>
       </w:pPr>
-      <w:proofErr w:type="spellStart"/>
-      <w:r>
-        <w:rPr>
-          <w:sz w:val="28"/>
-          <w:szCs w:val="28"/>
-          <w:lang w:val="en-US"/>
-        </w:rPr>
-        <w:t>Confuguration</w:t>
-      </w:r>
-      <w:proofErr w:type="spellEnd"/>
+      <w:r>
+        <w:rPr>
+          <w:sz w:val="28"/>
+          <w:szCs w:val="28"/>
+          <w:lang w:val="en-US"/>
+        </w:rPr>
+        <w:t>Configuration</w:t>
+      </w:r>
     </w:p>
     <w:p>
       <w:pPr>
@@ -2107,6 +2105,14 @@
           <w:szCs w:val="28"/>
           <w:lang w:val="en-US"/>
         </w:rPr>
+        <w:t xml:space="preserve">Writing and calling </w:t>
+      </w:r>
+      <w:r>
+        <w:rPr>
+          <w:sz w:val="28"/>
+          <w:szCs w:val="28"/>
+          <w:lang w:val="en-US"/>
+        </w:rPr>
         <w:t>Methods</w:t>
       </w:r>
     </w:p>
@@ -2206,13 +2212,17 @@
           <w:numId w:val="2"/>
         </w:numPr>
         <w:rPr>
-          <w:sz w:val="28"/>
-          <w:szCs w:val="28"/>
-          <w:lang w:val="en-US"/>
-        </w:rPr>
-      </w:pPr>
-      <w:r>
-        <w:rPr>
+          <w:b/>
+          <w:bCs/>
+          <w:sz w:val="28"/>
+          <w:szCs w:val="28"/>
+          <w:lang w:val="en-US"/>
+        </w:rPr>
+      </w:pPr>
+      <w:r>
+        <w:rPr>
+          <w:b/>
+          <w:bCs/>
           <w:sz w:val="28"/>
           <w:szCs w:val="28"/>
           <w:lang w:val="en-US"/>
@@ -2325,6 +2335,24 @@
           <w:szCs w:val="28"/>
           <w:lang w:val="en-US"/>
         </w:rPr>
+        <w:br w:type="page"/>
+      </w:r>
+    </w:p>
+    <w:p>
+      <w:pPr>
+        <w:rPr>
+          <w:sz w:val="28"/>
+          <w:szCs w:val="28"/>
+          <w:lang w:val="en-US"/>
+        </w:rPr>
+      </w:pPr>
+      <w:r>
+        <w:rPr>
+          <w:sz w:val="28"/>
+          <w:szCs w:val="28"/>
+          <w:lang w:val="en-US"/>
+        </w:rPr>
+        <w:lastRenderedPageBreak/>
         <w:t>Software Testing</w:t>
       </w:r>
     </w:p>
@@ -2343,33 +2371,104 @@
           <w:lang w:val="en-US"/>
         </w:rPr>
         <w:tab/>
-        <w:t xml:space="preserve">Process of checking Correctness, Completeness, Security &amp; Quality of developed software application. </w:t>
-      </w:r>
-    </w:p>
-    <w:p>
-      <w:pPr>
-        <w:rPr>
-          <w:sz w:val="28"/>
-          <w:szCs w:val="28"/>
-          <w:lang w:val="en-US"/>
-        </w:rPr>
-      </w:pPr>
-    </w:p>
-    <w:p>
-      <w:pPr>
-        <w:rPr>
-          <w:sz w:val="28"/>
-          <w:szCs w:val="28"/>
-          <w:lang w:val="en-US"/>
-        </w:rPr>
-      </w:pPr>
-      <w:r>
-        <w:rPr>
-          <w:sz w:val="28"/>
-          <w:szCs w:val="28"/>
-          <w:lang w:val="en-US"/>
-        </w:rPr>
-        <w:lastRenderedPageBreak/>
+        <w:t xml:space="preserve">Process of checking </w:t>
+      </w:r>
+      <w:r>
+        <w:rPr>
+          <w:b/>
+          <w:bCs/>
+          <w:sz w:val="28"/>
+          <w:szCs w:val="28"/>
+          <w:lang w:val="en-US"/>
+        </w:rPr>
+        <w:t>C</w:t>
+      </w:r>
+      <w:r>
+        <w:rPr>
+          <w:sz w:val="28"/>
+          <w:szCs w:val="28"/>
+          <w:lang w:val="en-US"/>
+        </w:rPr>
+        <w:t xml:space="preserve">orrectness, </w:t>
+      </w:r>
+      <w:r>
+        <w:rPr>
+          <w:b/>
+          <w:bCs/>
+          <w:sz w:val="28"/>
+          <w:szCs w:val="28"/>
+          <w:lang w:val="en-US"/>
+        </w:rPr>
+        <w:t>C</w:t>
+      </w:r>
+      <w:r>
+        <w:rPr>
+          <w:sz w:val="28"/>
+          <w:szCs w:val="28"/>
+          <w:lang w:val="en-US"/>
+        </w:rPr>
+        <w:t xml:space="preserve">ompleteness, </w:t>
+      </w:r>
+      <w:r>
+        <w:rPr>
+          <w:b/>
+          <w:bCs/>
+          <w:sz w:val="28"/>
+          <w:szCs w:val="28"/>
+          <w:lang w:val="en-US"/>
+        </w:rPr>
+        <w:t>S</w:t>
+      </w:r>
+      <w:r>
+        <w:rPr>
+          <w:sz w:val="28"/>
+          <w:szCs w:val="28"/>
+          <w:lang w:val="en-US"/>
+        </w:rPr>
+        <w:t xml:space="preserve">ecurity &amp; </w:t>
+      </w:r>
+      <w:r>
+        <w:rPr>
+          <w:b/>
+          <w:bCs/>
+          <w:sz w:val="28"/>
+          <w:szCs w:val="28"/>
+          <w:lang w:val="en-US"/>
+        </w:rPr>
+        <w:t>Q</w:t>
+      </w:r>
+      <w:r>
+        <w:rPr>
+          <w:sz w:val="28"/>
+          <w:szCs w:val="28"/>
+          <w:lang w:val="en-US"/>
+        </w:rPr>
+        <w:t xml:space="preserve">uality of developed software application. </w:t>
+      </w:r>
+    </w:p>
+    <w:p>
+      <w:pPr>
+        <w:rPr>
+          <w:sz w:val="28"/>
+          <w:szCs w:val="28"/>
+          <w:lang w:val="en-US"/>
+        </w:rPr>
+      </w:pPr>
+    </w:p>
+    <w:p>
+      <w:pPr>
+        <w:rPr>
+          <w:sz w:val="28"/>
+          <w:szCs w:val="28"/>
+          <w:lang w:val="en-US"/>
+        </w:rPr>
+      </w:pPr>
+      <w:r>
+        <w:rPr>
+          <w:sz w:val="28"/>
+          <w:szCs w:val="28"/>
+          <w:lang w:val="en-US"/>
+        </w:rPr>
         <w:t>Process</w:t>
       </w:r>
     </w:p>
@@ -2537,6 +2636,36 @@
     </w:p>
     <w:p>
       <w:pPr>
+        <w:pStyle w:val="ListParagraph"/>
+        <w:numPr>
+          <w:ilvl w:val="0"/>
+          <w:numId w:val="2"/>
+        </w:numPr>
+        <w:rPr>
+          <w:sz w:val="28"/>
+          <w:szCs w:val="28"/>
+          <w:lang w:val="en-US"/>
+        </w:rPr>
+      </w:pPr>
+      <w:r>
+        <w:rPr>
+          <w:sz w:val="28"/>
+          <w:szCs w:val="28"/>
+          <w:lang w:val="en-US"/>
+        </w:rPr>
+        <w:t>Report the bug</w:t>
+      </w:r>
+      <w:r>
+        <w:rPr>
+          <w:sz w:val="28"/>
+          <w:szCs w:val="28"/>
+          <w:lang w:val="en-US"/>
+        </w:rPr>
+        <w:t xml:space="preserve"> / defect</w:t>
+      </w:r>
+    </w:p>
+    <w:p>
+      <w:pPr>
         <w:rPr>
           <w:sz w:val="28"/>
           <w:szCs w:val="28"/>
@@ -2816,6 +2945,7 @@
           <w:szCs w:val="28"/>
           <w:lang w:val="en-US"/>
         </w:rPr>
+        <w:lastRenderedPageBreak/>
         <w:t>Faster</w:t>
       </w:r>
     </w:p>
@@ -2948,7 +3078,6 @@
           <w:szCs w:val="28"/>
           <w:lang w:val="en-US"/>
         </w:rPr>
-        <w:lastRenderedPageBreak/>
         <w:t>Accuracy</w:t>
       </w:r>
     </w:p>
@@ -3467,6 +3596,7 @@
           <w:szCs w:val="28"/>
           <w:lang w:val="en-US"/>
         </w:rPr>
+        <w:lastRenderedPageBreak/>
         <w:t>JUnit</w:t>
       </w:r>
     </w:p>
@@ -3621,7 +3751,6 @@
           <w:szCs w:val="28"/>
           <w:lang w:val="en-US"/>
         </w:rPr>
-        <w:lastRenderedPageBreak/>
         <w:t>Tosca</w:t>
       </w:r>
     </w:p>
@@ -4165,91 +4294,1405 @@
         </w:rPr>
         <w:t xml:space="preserve"> (Record and Play)</w:t>
       </w:r>
+    </w:p>
+    <w:p>
+      <w:pPr>
+        <w:pStyle w:val="ListParagraph"/>
+        <w:numPr>
+          <w:ilvl w:val="0"/>
+          <w:numId w:val="10"/>
+        </w:numPr>
+        <w:rPr>
+          <w:sz w:val="28"/>
+          <w:szCs w:val="28"/>
+          <w:lang w:val="en-US"/>
+        </w:rPr>
+      </w:pPr>
+      <w:r>
+        <w:rPr>
+          <w:sz w:val="28"/>
+          <w:szCs w:val="28"/>
+          <w:lang w:val="en-US"/>
+        </w:rPr>
+        <w:t>Selenium Grid</w:t>
+      </w:r>
+      <w:r>
+        <w:rPr>
+          <w:sz w:val="28"/>
+          <w:szCs w:val="28"/>
+          <w:lang w:val="en-US"/>
+        </w:rPr>
+        <w:t xml:space="preserve"> (Parallel Execution)</w:t>
+      </w:r>
+    </w:p>
+    <w:p>
+      <w:pPr>
+        <w:pStyle w:val="ListParagraph"/>
+        <w:numPr>
+          <w:ilvl w:val="0"/>
+          <w:numId w:val="10"/>
+        </w:numPr>
+        <w:rPr>
+          <w:sz w:val="28"/>
+          <w:szCs w:val="28"/>
+          <w:lang w:val="en-US"/>
+        </w:rPr>
+      </w:pPr>
+      <w:r>
+        <w:rPr>
+          <w:sz w:val="28"/>
+          <w:szCs w:val="28"/>
+          <w:lang w:val="en-US"/>
+        </w:rPr>
+        <w:t>Selenium RC</w:t>
+      </w:r>
+      <w:r>
+        <w:rPr>
+          <w:sz w:val="28"/>
+          <w:szCs w:val="28"/>
+          <w:lang w:val="en-US"/>
+        </w:rPr>
+        <w:t xml:space="preserve"> – Deprecated </w:t>
+      </w:r>
+    </w:p>
+    <w:p>
+      <w:pPr>
+        <w:pStyle w:val="ListParagraph"/>
+        <w:numPr>
+          <w:ilvl w:val="0"/>
+          <w:numId w:val="10"/>
+        </w:numPr>
+        <w:rPr>
+          <w:sz w:val="28"/>
+          <w:szCs w:val="28"/>
+          <w:lang w:val="en-US"/>
+        </w:rPr>
+      </w:pPr>
+      <w:r>
+        <w:rPr>
+          <w:sz w:val="28"/>
+          <w:szCs w:val="28"/>
+          <w:lang w:val="en-US"/>
+        </w:rPr>
+        <w:t>Selenium WebDriver</w:t>
+      </w:r>
+    </w:p>
+    <w:p>
+      <w:pPr>
+        <w:rPr>
+          <w:sz w:val="28"/>
+          <w:szCs w:val="28"/>
+          <w:lang w:val="en-US"/>
+        </w:rPr>
+      </w:pPr>
+    </w:p>
+    <w:p>
+      <w:pPr>
+        <w:rPr>
+          <w:b/>
+          <w:bCs/>
+          <w:sz w:val="28"/>
+          <w:szCs w:val="28"/>
+          <w:lang w:val="en-US"/>
+        </w:rPr>
+      </w:pPr>
+      <w:r>
+        <w:rPr>
+          <w:b/>
+          <w:bCs/>
+          <w:sz w:val="28"/>
+          <w:szCs w:val="28"/>
+          <w:lang w:val="en-US"/>
+        </w:rPr>
+        <w:t>Selenium WebDriver</w:t>
+      </w:r>
+    </w:p>
+    <w:p>
+      <w:pPr>
+        <w:pStyle w:val="ListParagraph"/>
+        <w:numPr>
+          <w:ilvl w:val="0"/>
+          <w:numId w:val="11"/>
+        </w:numPr>
+        <w:rPr>
+          <w:sz w:val="28"/>
+          <w:szCs w:val="28"/>
+          <w:lang w:val="en-US"/>
+        </w:rPr>
+      </w:pPr>
+      <w:r>
+        <w:rPr>
+          <w:sz w:val="28"/>
+          <w:szCs w:val="28"/>
+          <w:lang w:val="en-US"/>
+        </w:rPr>
+        <w:t>Tool to test Web Based application</w:t>
+      </w:r>
+    </w:p>
+    <w:p>
+      <w:pPr>
+        <w:pStyle w:val="ListParagraph"/>
+        <w:numPr>
+          <w:ilvl w:val="0"/>
+          <w:numId w:val="11"/>
+        </w:numPr>
+        <w:rPr>
+          <w:sz w:val="28"/>
+          <w:szCs w:val="28"/>
+          <w:lang w:val="en-US"/>
+        </w:rPr>
+      </w:pPr>
+      <w:r>
+        <w:rPr>
+          <w:sz w:val="28"/>
+          <w:szCs w:val="28"/>
+          <w:lang w:val="en-US"/>
+        </w:rPr>
+        <w:t>An interface in Java</w:t>
+      </w:r>
+    </w:p>
+    <w:p>
+      <w:pPr>
+        <w:pStyle w:val="ListParagraph"/>
+        <w:numPr>
+          <w:ilvl w:val="0"/>
+          <w:numId w:val="11"/>
+        </w:numPr>
+        <w:rPr>
+          <w:sz w:val="28"/>
+          <w:szCs w:val="28"/>
+          <w:lang w:val="en-US"/>
+        </w:rPr>
+      </w:pPr>
+      <w:r>
+        <w:rPr>
+          <w:sz w:val="28"/>
+          <w:szCs w:val="28"/>
+          <w:lang w:val="en-US"/>
+        </w:rPr>
+        <w:t>An API</w:t>
+      </w:r>
+    </w:p>
+    <w:p>
+      <w:pPr>
+        <w:rPr>
+          <w:sz w:val="28"/>
+          <w:szCs w:val="28"/>
+          <w:lang w:val="en-US"/>
+        </w:rPr>
+      </w:pPr>
+    </w:p>
+    <w:p>
+      <w:pPr>
+        <w:rPr>
+          <w:sz w:val="28"/>
+          <w:szCs w:val="28"/>
+          <w:lang w:val="en-US"/>
+        </w:rPr>
+      </w:pPr>
+      <w:r>
+        <w:rPr>
+          <w:sz w:val="28"/>
+          <w:szCs w:val="28"/>
+          <w:lang w:val="en-US"/>
+        </w:rPr>
+        <w:t>Selenium WebDriver Configuration</w:t>
+      </w:r>
+    </w:p>
+    <w:p>
+      <w:pPr>
+        <w:pStyle w:val="ListParagraph"/>
+        <w:numPr>
+          <w:ilvl w:val="0"/>
+          <w:numId w:val="12"/>
+        </w:numPr>
+        <w:rPr>
+          <w:sz w:val="28"/>
+          <w:szCs w:val="28"/>
+          <w:lang w:val="en-US"/>
+        </w:rPr>
+      </w:pPr>
+      <w:r>
+        <w:rPr>
+          <w:sz w:val="28"/>
+          <w:szCs w:val="28"/>
+          <w:lang w:val="en-US"/>
+        </w:rPr>
+        <w:t>Create 2 folders (Except on C: )</w:t>
+      </w:r>
+    </w:p>
+    <w:p>
+      <w:pPr>
+        <w:pStyle w:val="ListParagraph"/>
+        <w:numPr>
+          <w:ilvl w:val="1"/>
+          <w:numId w:val="12"/>
+        </w:numPr>
+        <w:rPr>
+          <w:sz w:val="28"/>
+          <w:szCs w:val="28"/>
+          <w:lang w:val="en-US"/>
+        </w:rPr>
+      </w:pPr>
+      <w:proofErr w:type="spellStart"/>
+      <w:r>
+        <w:rPr>
+          <w:sz w:val="28"/>
+          <w:szCs w:val="28"/>
+          <w:lang w:val="en-US"/>
+        </w:rPr>
+        <w:t>YourName_WebDriverDemos</w:t>
+      </w:r>
+      <w:proofErr w:type="spellEnd"/>
+    </w:p>
+    <w:p>
+      <w:pPr>
+        <w:pStyle w:val="ListParagraph"/>
+        <w:numPr>
+          <w:ilvl w:val="1"/>
+          <w:numId w:val="12"/>
+        </w:numPr>
+        <w:rPr>
+          <w:sz w:val="28"/>
+          <w:szCs w:val="28"/>
+          <w:lang w:val="en-US"/>
+        </w:rPr>
+      </w:pPr>
+      <w:r>
+        <w:rPr>
+          <w:sz w:val="28"/>
+          <w:szCs w:val="28"/>
+          <w:lang w:val="en-US"/>
+        </w:rPr>
+        <w:t>WebDriver Jar Files</w:t>
+      </w:r>
+    </w:p>
+    <w:p>
+      <w:pPr>
+        <w:rPr>
+          <w:b/>
+          <w:bCs/>
+          <w:sz w:val="28"/>
+          <w:szCs w:val="28"/>
+          <w:lang w:val="en-US"/>
+        </w:rPr>
+      </w:pPr>
+    </w:p>
+    <w:p>
+      <w:pPr>
+        <w:rPr>
+          <w:b/>
+          <w:bCs/>
+          <w:sz w:val="28"/>
+          <w:szCs w:val="28"/>
+          <w:lang w:val="en-US"/>
+        </w:rPr>
+      </w:pPr>
+      <w:r>
+        <w:rPr>
+          <w:b/>
+          <w:bCs/>
+          <w:sz w:val="28"/>
+          <w:szCs w:val="28"/>
+          <w:lang w:val="en-US"/>
+        </w:rPr>
+        <w:t>Pre-Requisite for Selenium WebDriver</w:t>
+      </w:r>
+    </w:p>
+    <w:p>
+      <w:pPr>
+        <w:pStyle w:val="ListParagraph"/>
+        <w:numPr>
+          <w:ilvl w:val="0"/>
+          <w:numId w:val="13"/>
+        </w:numPr>
+        <w:rPr>
+          <w:sz w:val="28"/>
+          <w:szCs w:val="28"/>
+          <w:lang w:val="en-US"/>
+        </w:rPr>
+      </w:pPr>
+      <w:r>
+        <w:rPr>
+          <w:sz w:val="28"/>
+          <w:szCs w:val="28"/>
+          <w:lang w:val="en-US"/>
+        </w:rPr>
+        <w:t>Minimum Windows 10</w:t>
+      </w:r>
+    </w:p>
+    <w:p>
+      <w:pPr>
+        <w:pStyle w:val="ListParagraph"/>
+        <w:numPr>
+          <w:ilvl w:val="0"/>
+          <w:numId w:val="13"/>
+        </w:numPr>
+        <w:rPr>
+          <w:sz w:val="28"/>
+          <w:szCs w:val="28"/>
+          <w:lang w:val="en-US"/>
+        </w:rPr>
+      </w:pPr>
+      <w:r>
+        <w:rPr>
+          <w:sz w:val="28"/>
+          <w:szCs w:val="28"/>
+          <w:lang w:val="en-US"/>
+        </w:rPr>
+        <w:t>Minimum Java 11</w:t>
+      </w:r>
+      <w:r>
+        <w:rPr>
+          <w:sz w:val="28"/>
+          <w:szCs w:val="28"/>
+          <w:lang w:val="en-US"/>
+        </w:rPr>
+        <w:t xml:space="preserve"> (Check on command prompt via java –version)</w:t>
+      </w:r>
+    </w:p>
+    <w:p>
+      <w:pPr>
+        <w:pStyle w:val="ListParagraph"/>
+        <w:numPr>
+          <w:ilvl w:val="0"/>
+          <w:numId w:val="13"/>
+        </w:numPr>
+        <w:rPr>
+          <w:sz w:val="28"/>
+          <w:szCs w:val="28"/>
+          <w:lang w:val="en-US"/>
+        </w:rPr>
+      </w:pPr>
+      <w:r>
+        <w:rPr>
+          <w:sz w:val="28"/>
+          <w:szCs w:val="28"/>
+          <w:lang w:val="en-US"/>
+        </w:rPr>
+        <w:t>Any 1 updated Browser</w:t>
+      </w:r>
+    </w:p>
+    <w:p>
+      <w:pPr>
+        <w:pStyle w:val="ListParagraph"/>
+        <w:numPr>
+          <w:ilvl w:val="0"/>
+          <w:numId w:val="13"/>
+        </w:numPr>
+        <w:rPr>
+          <w:sz w:val="28"/>
+          <w:szCs w:val="28"/>
+          <w:lang w:val="en-US"/>
+        </w:rPr>
+      </w:pPr>
+      <w:r>
+        <w:rPr>
+          <w:sz w:val="28"/>
+          <w:szCs w:val="28"/>
+          <w:lang w:val="en-US"/>
+        </w:rPr>
+        <w:t>Editor for scripting</w:t>
+      </w:r>
+    </w:p>
+    <w:p>
+      <w:pPr>
+        <w:pStyle w:val="ListParagraph"/>
+        <w:numPr>
+          <w:ilvl w:val="1"/>
+          <w:numId w:val="13"/>
+        </w:numPr>
+        <w:rPr>
+          <w:sz w:val="28"/>
+          <w:szCs w:val="28"/>
+          <w:lang w:val="en-US"/>
+        </w:rPr>
+      </w:pPr>
+      <w:r>
+        <w:rPr>
+          <w:sz w:val="28"/>
+          <w:szCs w:val="28"/>
+          <w:lang w:val="en-US"/>
+        </w:rPr>
+        <w:t>Eclipse</w:t>
+      </w:r>
+    </w:p>
+    <w:p>
+      <w:pPr>
+        <w:pStyle w:val="ListParagraph"/>
+        <w:numPr>
+          <w:ilvl w:val="1"/>
+          <w:numId w:val="13"/>
+        </w:numPr>
+        <w:rPr>
+          <w:sz w:val="28"/>
+          <w:szCs w:val="28"/>
+          <w:lang w:val="en-US"/>
+        </w:rPr>
+      </w:pPr>
+      <w:r>
+        <w:rPr>
+          <w:sz w:val="28"/>
+          <w:szCs w:val="28"/>
+          <w:lang w:val="en-US"/>
+        </w:rPr>
+        <w:t xml:space="preserve">Idea </w:t>
+      </w:r>
+      <w:proofErr w:type="spellStart"/>
+      <w:r>
+        <w:rPr>
+          <w:sz w:val="28"/>
+          <w:szCs w:val="28"/>
+          <w:lang w:val="en-US"/>
+        </w:rPr>
+        <w:t>Intellij</w:t>
+      </w:r>
+      <w:proofErr w:type="spellEnd"/>
+    </w:p>
+    <w:p>
+      <w:pPr>
+        <w:pStyle w:val="ListParagraph"/>
+        <w:numPr>
+          <w:ilvl w:val="0"/>
+          <w:numId w:val="13"/>
+        </w:numPr>
+        <w:rPr>
+          <w:sz w:val="28"/>
+          <w:szCs w:val="28"/>
+          <w:lang w:val="en-US"/>
+        </w:rPr>
+      </w:pPr>
+      <w:r>
+        <w:rPr>
+          <w:sz w:val="28"/>
+          <w:szCs w:val="28"/>
+          <w:lang w:val="en-US"/>
+        </w:rPr>
+        <w:t>Selenium Jar File</w:t>
+      </w:r>
+    </w:p>
+    <w:p>
+      <w:pPr>
+        <w:pStyle w:val="ListParagraph"/>
+        <w:numPr>
+          <w:ilvl w:val="1"/>
+          <w:numId w:val="13"/>
+        </w:numPr>
+        <w:rPr>
+          <w:sz w:val="28"/>
+          <w:szCs w:val="28"/>
+          <w:lang w:val="en-US"/>
+        </w:rPr>
+      </w:pPr>
+      <w:r>
+        <w:rPr>
+          <w:sz w:val="28"/>
+          <w:szCs w:val="28"/>
+          <w:lang w:val="en-US"/>
+        </w:rPr>
+        <w:t xml:space="preserve">Launch </w:t>
+      </w:r>
+      <w:proofErr w:type="spellStart"/>
+      <w:r>
+        <w:rPr>
+          <w:sz w:val="28"/>
+          <w:szCs w:val="28"/>
+          <w:lang w:val="en-US"/>
+        </w:rPr>
+        <w:t>selenium.dev</w:t>
+      </w:r>
+      <w:proofErr w:type="spellEnd"/>
+      <w:r>
+        <w:rPr>
+          <w:sz w:val="28"/>
+          <w:szCs w:val="28"/>
+          <w:lang w:val="en-US"/>
+        </w:rPr>
+        <w:t xml:space="preserve"> site</w:t>
+      </w:r>
+    </w:p>
+    <w:p>
+      <w:pPr>
+        <w:pStyle w:val="ListParagraph"/>
+        <w:numPr>
+          <w:ilvl w:val="1"/>
+          <w:numId w:val="13"/>
+        </w:numPr>
+        <w:rPr>
+          <w:sz w:val="28"/>
+          <w:szCs w:val="28"/>
+          <w:lang w:val="en-US"/>
+        </w:rPr>
+      </w:pPr>
+      <w:r>
+        <w:rPr>
+          <w:sz w:val="28"/>
+          <w:szCs w:val="28"/>
+          <w:lang w:val="en-US"/>
+        </w:rPr>
+        <w:t>Click on Downloads</w:t>
+      </w:r>
+    </w:p>
+    <w:p>
+      <w:pPr>
+        <w:pStyle w:val="ListParagraph"/>
+        <w:numPr>
+          <w:ilvl w:val="1"/>
+          <w:numId w:val="13"/>
+        </w:numPr>
+        <w:rPr>
+          <w:sz w:val="28"/>
+          <w:szCs w:val="28"/>
+          <w:lang w:val="en-US"/>
+        </w:rPr>
+      </w:pPr>
+      <w:r>
+        <w:rPr>
+          <w:sz w:val="28"/>
+          <w:szCs w:val="28"/>
+          <w:lang w:val="en-US"/>
+        </w:rPr>
+        <w:t>Download Latest stable version (</w:t>
+      </w:r>
+      <w:r>
+        <w:rPr>
+          <w:rFonts w:ascii="Segoe UI" w:hAnsi="Segoe UI" w:cs="Segoe UI"/>
+          <w:color w:val="6F757A"/>
+          <w:shd w:val="clear" w:color="auto" w:fill="FFFFFF"/>
+        </w:rPr>
+        <w:t>Latest stable version </w:t>
+      </w:r>
+      <w:hyperlink r:id="rId5" w:history="1">
+        <w:r>
+          <w:rPr>
+            <w:rStyle w:val="Hyperlink"/>
+            <w:rFonts w:ascii="Segoe UI" w:hAnsi="Segoe UI" w:cs="Segoe UI"/>
+            <w:shd w:val="clear" w:color="auto" w:fill="FFFFFF"/>
+          </w:rPr>
+          <w:t>4.30.0</w:t>
+        </w:r>
+      </w:hyperlink>
+      <w:r>
+        <w:t>)</w:t>
+      </w:r>
+    </w:p>
+    <w:p>
+      <w:pPr>
+        <w:pStyle w:val="ListParagraph"/>
+        <w:numPr>
+          <w:ilvl w:val="1"/>
+          <w:numId w:val="13"/>
+        </w:numPr>
+        <w:rPr>
+          <w:sz w:val="28"/>
+          <w:szCs w:val="28"/>
+          <w:lang w:val="en-US"/>
+        </w:rPr>
+      </w:pPr>
+      <w:r>
+        <w:rPr>
+          <w:sz w:val="28"/>
+          <w:szCs w:val="28"/>
+          <w:lang w:val="en-US"/>
+        </w:rPr>
+        <w:t>Cut paste this file to 2</w:t>
+      </w:r>
+      <w:r>
+        <w:rPr>
+          <w:sz w:val="28"/>
+          <w:szCs w:val="28"/>
+          <w:vertAlign w:val="superscript"/>
+          <w:lang w:val="en-US"/>
+        </w:rPr>
+        <w:t>nd</w:t>
+      </w:r>
+      <w:r>
+        <w:rPr>
+          <w:sz w:val="28"/>
+          <w:szCs w:val="28"/>
+          <w:lang w:val="en-US"/>
+        </w:rPr>
+        <w:t xml:space="preserve"> folder we have created.</w:t>
+      </w:r>
+    </w:p>
+    <w:p>
+      <w:pPr>
+        <w:rPr>
+          <w:b/>
+          <w:bCs/>
+          <w:sz w:val="28"/>
+          <w:szCs w:val="28"/>
+          <w:lang w:val="en-US"/>
+        </w:rPr>
+      </w:pPr>
+    </w:p>
+    <w:p>
+      <w:pPr>
+        <w:rPr>
+          <w:b/>
+          <w:bCs/>
+          <w:sz w:val="28"/>
+          <w:szCs w:val="28"/>
+          <w:lang w:val="en-US"/>
+        </w:rPr>
+      </w:pPr>
+    </w:p>
+    <w:p>
+      <w:pPr>
+        <w:rPr>
+          <w:b/>
+          <w:bCs/>
+          <w:sz w:val="28"/>
+          <w:szCs w:val="28"/>
+          <w:lang w:val="en-US"/>
+        </w:rPr>
+      </w:pPr>
+      <w:r>
+        <w:rPr>
+          <w:b/>
+          <w:bCs/>
+          <w:sz w:val="28"/>
+          <w:szCs w:val="28"/>
+          <w:lang w:val="en-US"/>
+        </w:rPr>
+        <w:lastRenderedPageBreak/>
+        <w:t>Configuration of WebDriver with Eclipse</w:t>
+      </w:r>
+    </w:p>
+    <w:p>
+      <w:pPr>
+        <w:pStyle w:val="ListParagraph"/>
+        <w:numPr>
+          <w:ilvl w:val="0"/>
+          <w:numId w:val="14"/>
+        </w:numPr>
+        <w:rPr>
+          <w:sz w:val="28"/>
+          <w:szCs w:val="28"/>
+          <w:lang w:val="en-US"/>
+        </w:rPr>
+      </w:pPr>
+      <w:r>
+        <w:rPr>
+          <w:sz w:val="28"/>
+          <w:szCs w:val="28"/>
+          <w:lang w:val="en-US"/>
+        </w:rPr>
+        <w:t>Launch Eclipse</w:t>
+      </w:r>
+    </w:p>
+    <w:p>
+      <w:pPr>
+        <w:pStyle w:val="ListParagraph"/>
+        <w:numPr>
+          <w:ilvl w:val="0"/>
+          <w:numId w:val="14"/>
+        </w:numPr>
+        <w:rPr>
+          <w:sz w:val="28"/>
+          <w:szCs w:val="28"/>
+          <w:lang w:val="en-US"/>
+        </w:rPr>
+      </w:pPr>
+      <w:r>
+        <w:rPr>
+          <w:sz w:val="28"/>
+          <w:szCs w:val="28"/>
+          <w:lang w:val="en-US"/>
+        </w:rPr>
+        <w:t>Select the 1</w:t>
+      </w:r>
+      <w:r>
+        <w:rPr>
+          <w:sz w:val="28"/>
+          <w:szCs w:val="28"/>
+          <w:vertAlign w:val="superscript"/>
+          <w:lang w:val="en-US"/>
+        </w:rPr>
+        <w:t>st</w:t>
+      </w:r>
+      <w:r>
+        <w:rPr>
+          <w:sz w:val="28"/>
+          <w:szCs w:val="28"/>
+          <w:lang w:val="en-US"/>
+        </w:rPr>
+        <w:t xml:space="preserve"> folder which you have created earlier as a workspace.</w:t>
+      </w:r>
+    </w:p>
+    <w:p>
+      <w:pPr>
+        <w:pStyle w:val="ListParagraph"/>
+        <w:numPr>
+          <w:ilvl w:val="0"/>
+          <w:numId w:val="14"/>
+        </w:numPr>
+        <w:rPr>
+          <w:sz w:val="28"/>
+          <w:szCs w:val="28"/>
+          <w:lang w:val="en-US"/>
+        </w:rPr>
+      </w:pPr>
+      <w:r>
+        <w:rPr>
+          <w:sz w:val="28"/>
+          <w:szCs w:val="28"/>
+          <w:lang w:val="en-US"/>
+        </w:rPr>
+        <w:t>Create a new Java Project</w:t>
+      </w:r>
+    </w:p>
+    <w:p>
+      <w:pPr>
+        <w:pStyle w:val="ListParagraph"/>
+        <w:numPr>
+          <w:ilvl w:val="1"/>
+          <w:numId w:val="14"/>
+        </w:numPr>
+        <w:rPr>
+          <w:sz w:val="28"/>
+          <w:szCs w:val="28"/>
+          <w:lang w:val="en-US"/>
+        </w:rPr>
+      </w:pPr>
+      <w:r>
+        <w:rPr>
+          <w:sz w:val="28"/>
+          <w:szCs w:val="28"/>
+          <w:lang w:val="en-US"/>
+        </w:rPr>
+        <w:t xml:space="preserve">File </w:t>
+      </w:r>
+      <w:r>
+        <w:rPr>
+          <w:sz w:val="28"/>
+          <w:szCs w:val="28"/>
+          <w:lang w:val="en-US"/>
+        </w:rPr>
+        <w:sym w:font="Wingdings" w:char="F0E0"/>
+      </w:r>
+      <w:r>
+        <w:rPr>
+          <w:sz w:val="28"/>
+          <w:szCs w:val="28"/>
+          <w:lang w:val="en-US"/>
+        </w:rPr>
+        <w:t xml:space="preserve"> New </w:t>
+      </w:r>
+      <w:r>
+        <w:rPr>
+          <w:sz w:val="28"/>
+          <w:szCs w:val="28"/>
+          <w:lang w:val="en-US"/>
+        </w:rPr>
+        <w:sym w:font="Wingdings" w:char="F0E0"/>
+      </w:r>
+      <w:r>
+        <w:rPr>
+          <w:sz w:val="28"/>
+          <w:szCs w:val="28"/>
+          <w:lang w:val="en-US"/>
+        </w:rPr>
+        <w:t xml:space="preserve"> Java Project</w:t>
+      </w:r>
+    </w:p>
+    <w:p>
+      <w:pPr>
+        <w:pStyle w:val="ListParagraph"/>
+        <w:numPr>
+          <w:ilvl w:val="1"/>
+          <w:numId w:val="14"/>
+        </w:numPr>
+        <w:rPr>
+          <w:sz w:val="28"/>
+          <w:szCs w:val="28"/>
+          <w:lang w:val="en-US"/>
+        </w:rPr>
+      </w:pPr>
+      <w:r>
+        <w:rPr>
+          <w:sz w:val="28"/>
+          <w:szCs w:val="28"/>
+          <w:lang w:val="en-US"/>
+        </w:rPr>
+        <w:t>While Creating make Create module-info.java file check box OFF.</w:t>
+      </w:r>
+    </w:p>
+    <w:p>
+      <w:pPr>
+        <w:pStyle w:val="ListParagraph"/>
+        <w:numPr>
+          <w:ilvl w:val="1"/>
+          <w:numId w:val="14"/>
+        </w:numPr>
+        <w:rPr>
+          <w:sz w:val="28"/>
+          <w:szCs w:val="28"/>
+          <w:lang w:val="en-US"/>
+        </w:rPr>
+      </w:pPr>
+      <w:r>
+        <w:rPr>
+          <w:sz w:val="28"/>
+          <w:szCs w:val="28"/>
+          <w:lang w:val="en-US"/>
+        </w:rPr>
+        <w:t>Click on Finish</w:t>
+      </w:r>
+    </w:p>
+    <w:p>
+      <w:pPr>
+        <w:pStyle w:val="ListParagraph"/>
+        <w:numPr>
+          <w:ilvl w:val="0"/>
+          <w:numId w:val="14"/>
+        </w:numPr>
+        <w:rPr>
+          <w:sz w:val="28"/>
+          <w:szCs w:val="28"/>
+          <w:lang w:val="en-US"/>
+        </w:rPr>
+      </w:pPr>
+      <w:r>
+        <w:rPr>
+          <w:sz w:val="28"/>
+          <w:szCs w:val="28"/>
+          <w:lang w:val="en-US"/>
+        </w:rPr>
+        <w:t>Create a package inside this folder</w:t>
+      </w:r>
+    </w:p>
+    <w:p>
+      <w:pPr>
+        <w:pStyle w:val="ListParagraph"/>
+        <w:numPr>
+          <w:ilvl w:val="0"/>
+          <w:numId w:val="14"/>
+        </w:numPr>
+        <w:rPr>
+          <w:sz w:val="28"/>
+          <w:szCs w:val="28"/>
+          <w:lang w:val="en-US"/>
+        </w:rPr>
+      </w:pPr>
+      <w:r>
+        <w:rPr>
+          <w:sz w:val="28"/>
+          <w:szCs w:val="28"/>
+          <w:lang w:val="en-US"/>
+        </w:rPr>
+        <w:t>Create a class</w:t>
+      </w:r>
+    </w:p>
+    <w:p>
+      <w:pPr>
+        <w:pStyle w:val="ListParagraph"/>
+        <w:numPr>
+          <w:ilvl w:val="0"/>
+          <w:numId w:val="14"/>
+        </w:numPr>
+        <w:rPr>
+          <w:sz w:val="28"/>
+          <w:szCs w:val="28"/>
+          <w:lang w:val="en-US"/>
+        </w:rPr>
+      </w:pPr>
+      <w:r>
+        <w:rPr>
+          <w:sz w:val="28"/>
+          <w:szCs w:val="28"/>
+          <w:lang w:val="en-US"/>
+        </w:rPr>
+        <w:t xml:space="preserve">Right click on your project </w:t>
+      </w:r>
+      <w:r>
+        <w:rPr>
+          <w:sz w:val="28"/>
+          <w:szCs w:val="28"/>
+          <w:lang w:val="en-US"/>
+        </w:rPr>
+        <w:sym w:font="Wingdings" w:char="F0E0"/>
+      </w:r>
+      <w:r>
+        <w:rPr>
+          <w:sz w:val="28"/>
+          <w:szCs w:val="28"/>
+          <w:lang w:val="en-US"/>
+        </w:rPr>
+        <w:t xml:space="preserve"> Build Path </w:t>
+      </w:r>
+      <w:r>
+        <w:rPr>
+          <w:sz w:val="28"/>
+          <w:szCs w:val="28"/>
+          <w:lang w:val="en-US"/>
+        </w:rPr>
+        <w:sym w:font="Wingdings" w:char="F0E0"/>
+      </w:r>
+      <w:r>
+        <w:rPr>
+          <w:sz w:val="28"/>
+          <w:szCs w:val="28"/>
+          <w:lang w:val="en-US"/>
+        </w:rPr>
+        <w:t xml:space="preserve"> Configure Build Path </w:t>
+      </w:r>
+      <w:r>
+        <w:rPr>
+          <w:sz w:val="28"/>
+          <w:szCs w:val="28"/>
+          <w:lang w:val="en-US"/>
+        </w:rPr>
+        <w:sym w:font="Wingdings" w:char="F0E0"/>
+      </w:r>
+      <w:r>
+        <w:rPr>
+          <w:sz w:val="28"/>
+          <w:szCs w:val="28"/>
+          <w:lang w:val="en-US"/>
+        </w:rPr>
+        <w:t xml:space="preserve"> Libraries </w:t>
+      </w:r>
+      <w:r>
+        <w:rPr>
+          <w:sz w:val="28"/>
+          <w:szCs w:val="28"/>
+          <w:lang w:val="en-US"/>
+        </w:rPr>
+        <w:sym w:font="Wingdings" w:char="F0E0"/>
+      </w:r>
+      <w:r>
+        <w:rPr>
+          <w:sz w:val="28"/>
+          <w:szCs w:val="28"/>
+          <w:lang w:val="en-US"/>
+        </w:rPr>
+        <w:t xml:space="preserve"> Click on Class Path </w:t>
+      </w:r>
+      <w:r>
+        <w:rPr>
+          <w:sz w:val="28"/>
+          <w:szCs w:val="28"/>
+          <w:lang w:val="en-US"/>
+        </w:rPr>
+        <w:sym w:font="Wingdings" w:char="F0E0"/>
+      </w:r>
+      <w:r>
+        <w:rPr>
+          <w:sz w:val="28"/>
+          <w:szCs w:val="28"/>
+          <w:lang w:val="en-US"/>
+        </w:rPr>
+        <w:t xml:space="preserve"> </w:t>
+      </w:r>
+      <w:r>
+        <w:rPr>
+          <w:sz w:val="28"/>
+          <w:szCs w:val="28"/>
+          <w:lang w:val="en-US"/>
+        </w:rPr>
+        <w:t xml:space="preserve">Click on Add External Jars… </w:t>
+      </w:r>
+      <w:r>
+        <w:rPr>
+          <w:sz w:val="28"/>
+          <w:szCs w:val="28"/>
+          <w:lang w:val="en-US"/>
+        </w:rPr>
+        <w:sym w:font="Wingdings" w:char="F0E0"/>
+      </w:r>
+      <w:r>
+        <w:rPr>
+          <w:sz w:val="28"/>
+          <w:szCs w:val="28"/>
+          <w:lang w:val="en-US"/>
+        </w:rPr>
+        <w:t xml:space="preserve"> </w:t>
+      </w:r>
+      <w:r>
+        <w:rPr>
+          <w:sz w:val="28"/>
+          <w:szCs w:val="28"/>
+          <w:lang w:val="en-US"/>
+        </w:rPr>
+        <w:t>Open the 2</w:t>
+      </w:r>
+      <w:r>
+        <w:rPr>
+          <w:sz w:val="28"/>
+          <w:szCs w:val="28"/>
+          <w:vertAlign w:val="superscript"/>
+          <w:lang w:val="en-US"/>
+        </w:rPr>
+        <w:t>nd</w:t>
+      </w:r>
+      <w:r>
+        <w:rPr>
+          <w:sz w:val="28"/>
+          <w:szCs w:val="28"/>
+          <w:lang w:val="en-US"/>
+        </w:rPr>
+        <w:t xml:space="preserve"> folder created earlier and select the Jar file that we have downloaded. </w:t>
+      </w:r>
+      <w:r>
+        <w:rPr>
+          <w:sz w:val="28"/>
+          <w:szCs w:val="28"/>
+          <w:lang w:val="en-US"/>
+        </w:rPr>
+        <w:sym w:font="Wingdings" w:char="F0E0"/>
+      </w:r>
+      <w:r>
+        <w:rPr>
+          <w:sz w:val="28"/>
+          <w:szCs w:val="28"/>
+          <w:lang w:val="en-US"/>
+        </w:rPr>
+        <w:t xml:space="preserve"> Click on Apply and Close</w:t>
+      </w:r>
+    </w:p>
+    <w:p>
+      <w:pPr>
+        <w:pStyle w:val="ListParagraph"/>
+        <w:numPr>
+          <w:ilvl w:val="0"/>
+          <w:numId w:val="14"/>
+        </w:numPr>
+        <w:rPr>
+          <w:sz w:val="28"/>
+          <w:szCs w:val="28"/>
+          <w:lang w:val="en-US"/>
+        </w:rPr>
+      </w:pPr>
+    </w:p>
+    <w:p>
+      <w:pPr>
+        <w:rPr>
+          <w:sz w:val="28"/>
+          <w:szCs w:val="28"/>
+          <w:lang w:val="en-US"/>
+        </w:rPr>
+      </w:pPr>
+    </w:p>
+    <w:p>
+      <w:pPr>
+        <w:rPr>
+          <w:sz w:val="28"/>
+          <w:szCs w:val="28"/>
+          <w:lang w:val="en-US"/>
+        </w:rPr>
+      </w:pPr>
+    </w:p>
+    <w:p>
+      <w:pPr>
+        <w:rPr>
+          <w:sz w:val="28"/>
+          <w:szCs w:val="28"/>
+          <w:lang w:val="en-US"/>
+        </w:rPr>
+      </w:pPr>
+      <w:r>
+        <w:rPr>
+          <w:sz w:val="28"/>
+          <w:szCs w:val="28"/>
+          <w:lang w:val="en-US"/>
+        </w:rPr>
+        <w:br w:type="page"/>
+      </w:r>
+    </w:p>
+    <w:p>
+      <w:pPr>
+        <w:rPr>
+          <w:sz w:val="28"/>
+          <w:szCs w:val="28"/>
+          <w:lang w:val="en-US"/>
+        </w:rPr>
+      </w:pPr>
+      <w:r>
+        <w:rPr>
+          <w:sz w:val="28"/>
+          <w:szCs w:val="28"/>
+          <w:lang w:val="en-US"/>
+        </w:rPr>
+        <w:lastRenderedPageBreak/>
+        <w:t>WebDriver Methods</w:t>
+      </w:r>
+    </w:p>
+    <w:p>
+      <w:pPr>
+        <w:pStyle w:val="ListParagraph"/>
+        <w:numPr>
+          <w:ilvl w:val="0"/>
+          <w:numId w:val="15"/>
+        </w:numPr>
+        <w:rPr>
+          <w:sz w:val="28"/>
+          <w:szCs w:val="28"/>
+          <w:lang w:val="en-US"/>
+        </w:rPr>
+      </w:pPr>
+      <w:r>
+        <w:rPr>
+          <w:sz w:val="28"/>
+          <w:szCs w:val="28"/>
+          <w:lang w:val="en-US"/>
+        </w:rPr>
+        <w:t xml:space="preserve">Launching the browser </w:t>
+      </w:r>
+      <w:r>
+        <w:rPr>
+          <w:sz w:val="28"/>
+          <w:szCs w:val="28"/>
+          <w:lang w:val="en-US"/>
+        </w:rPr>
+        <w:sym w:font="Wingdings" w:char="F0E0"/>
+      </w:r>
+      <w:r>
+        <w:rPr>
+          <w:sz w:val="28"/>
+          <w:szCs w:val="28"/>
+          <w:lang w:val="en-US"/>
+        </w:rPr>
+        <w:t xml:space="preserve"> Create object of WebDriver interface.</w:t>
+      </w:r>
+      <w:r>
+        <w:rPr>
+          <w:sz w:val="28"/>
+          <w:szCs w:val="28"/>
+          <w:lang w:val="en-US"/>
+        </w:rPr>
+        <w:br/>
+        <w:t>This will launch the blank browser window</w:t>
+      </w:r>
+    </w:p>
+    <w:p>
+      <w:pPr>
+        <w:pStyle w:val="ListParagraph"/>
+        <w:numPr>
+          <w:ilvl w:val="0"/>
+          <w:numId w:val="15"/>
+        </w:numPr>
+        <w:rPr>
+          <w:sz w:val="28"/>
+          <w:szCs w:val="28"/>
+          <w:lang w:val="en-US"/>
+        </w:rPr>
+      </w:pPr>
+      <w:r>
+        <w:rPr>
+          <w:sz w:val="28"/>
+          <w:szCs w:val="28"/>
+          <w:lang w:val="en-US"/>
+        </w:rPr>
+        <w:t xml:space="preserve">get() </w:t>
+      </w:r>
+      <w:r>
+        <w:rPr>
+          <w:sz w:val="28"/>
+          <w:szCs w:val="28"/>
+          <w:lang w:val="en-US"/>
+        </w:rPr>
+        <w:sym w:font="Wingdings" w:char="F0E0"/>
+      </w:r>
+      <w:r>
+        <w:rPr>
+          <w:sz w:val="28"/>
+          <w:szCs w:val="28"/>
+          <w:lang w:val="en-US"/>
+        </w:rPr>
+        <w:t xml:space="preserve"> Launch the specific website (URL)</w:t>
+      </w:r>
+    </w:p>
+    <w:p>
+      <w:pPr>
+        <w:pStyle w:val="ListParagraph"/>
+        <w:numPr>
+          <w:ilvl w:val="0"/>
+          <w:numId w:val="15"/>
+        </w:numPr>
+        <w:rPr>
+          <w:sz w:val="28"/>
+          <w:szCs w:val="28"/>
+          <w:lang w:val="en-US"/>
+        </w:rPr>
+      </w:pPr>
+      <w:proofErr w:type="gramStart"/>
+      <w:r>
+        <w:rPr>
+          <w:sz w:val="28"/>
+          <w:szCs w:val="28"/>
+          <w:lang w:val="en-US"/>
+        </w:rPr>
+        <w:t>close(</w:t>
+      </w:r>
+      <w:proofErr w:type="gramEnd"/>
+      <w:r>
+        <w:rPr>
+          <w:sz w:val="28"/>
+          <w:szCs w:val="28"/>
+          <w:lang w:val="en-US"/>
+        </w:rPr>
+        <w:t xml:space="preserve">) </w:t>
+      </w:r>
+      <w:r>
+        <w:rPr>
+          <w:sz w:val="28"/>
+          <w:szCs w:val="28"/>
+          <w:lang w:val="en-US"/>
+        </w:rPr>
+        <w:sym w:font="Wingdings" w:char="F0E0"/>
+      </w:r>
+      <w:r>
+        <w:rPr>
+          <w:sz w:val="28"/>
+          <w:szCs w:val="28"/>
+          <w:lang w:val="en-US"/>
+        </w:rPr>
+        <w:t xml:space="preserve"> Close the current browser window which is launched by WebDriver object.</w:t>
+      </w:r>
+    </w:p>
+    <w:p>
+      <w:pPr>
+        <w:pStyle w:val="ListParagraph"/>
+        <w:numPr>
+          <w:ilvl w:val="0"/>
+          <w:numId w:val="15"/>
+        </w:numPr>
+        <w:rPr>
+          <w:sz w:val="28"/>
+          <w:szCs w:val="28"/>
+          <w:lang w:val="en-US"/>
+        </w:rPr>
+      </w:pPr>
+      <w:proofErr w:type="spellStart"/>
+      <w:proofErr w:type="gramStart"/>
+      <w:r>
+        <w:rPr>
+          <w:sz w:val="28"/>
+          <w:szCs w:val="28"/>
+          <w:lang w:val="en-US"/>
+        </w:rPr>
+        <w:t>driver.manage</w:t>
+      </w:r>
+      <w:proofErr w:type="spellEnd"/>
+      <w:r>
+        <w:rPr>
+          <w:sz w:val="28"/>
+          <w:szCs w:val="28"/>
+          <w:lang w:val="en-US"/>
+        </w:rPr>
+        <w:t>(</w:t>
+      </w:r>
+      <w:proofErr w:type="gramEnd"/>
+      <w:r>
+        <w:rPr>
+          <w:sz w:val="28"/>
+          <w:szCs w:val="28"/>
+          <w:lang w:val="en-US"/>
+        </w:rPr>
+        <w:t xml:space="preserve">).window().maximize() </w:t>
+      </w:r>
+      <w:r>
+        <w:rPr>
+          <w:sz w:val="28"/>
+          <w:szCs w:val="28"/>
+          <w:lang w:val="en-US"/>
+        </w:rPr>
+        <w:sym w:font="Wingdings" w:char="F0E0"/>
+      </w:r>
+      <w:r>
+        <w:rPr>
+          <w:sz w:val="28"/>
+          <w:szCs w:val="28"/>
+          <w:lang w:val="en-US"/>
+        </w:rPr>
+        <w:t xml:space="preserve"> Maximize the browser window.</w:t>
+      </w:r>
       <w:bookmarkStart w:id="0" w:name="_GoBack"/>
       <w:bookmarkEnd w:id="0"/>
     </w:p>
     <w:p>
       <w:pPr>
+        <w:rPr>
+          <w:sz w:val="28"/>
+          <w:szCs w:val="28"/>
+          <w:lang w:val="en-US"/>
+        </w:rPr>
+      </w:pPr>
+    </w:p>
+    <w:p>
+      <w:pPr>
+        <w:rPr>
+          <w:sz w:val="28"/>
+          <w:szCs w:val="28"/>
+          <w:lang w:val="en-US"/>
+        </w:rPr>
+      </w:pPr>
+    </w:p>
+    <w:p>
+      <w:pPr>
+        <w:rPr>
+          <w:sz w:val="28"/>
+          <w:szCs w:val="28"/>
+          <w:lang w:val="en-US"/>
+        </w:rPr>
+      </w:pPr>
+      <w:r>
+        <w:rPr>
+          <w:sz w:val="28"/>
+          <w:szCs w:val="28"/>
+          <w:lang w:val="en-US"/>
+        </w:rPr>
+        <w:t>Common Exceptions in WebDriver</w:t>
+      </w:r>
+    </w:p>
+    <w:p>
+      <w:pPr>
         <w:pStyle w:val="ListParagraph"/>
         <w:numPr>
           <w:ilvl w:val="0"/>
-          <w:numId w:val="10"/>
-        </w:numPr>
-        <w:rPr>
-          <w:sz w:val="28"/>
-          <w:szCs w:val="28"/>
-          <w:lang w:val="en-US"/>
-        </w:rPr>
-      </w:pPr>
-      <w:r>
-        <w:rPr>
-          <w:sz w:val="28"/>
-          <w:szCs w:val="28"/>
-          <w:lang w:val="en-US"/>
-        </w:rPr>
-        <w:t>Selenium Grid</w:t>
-      </w:r>
-      <w:r>
-        <w:rPr>
-          <w:sz w:val="28"/>
-          <w:szCs w:val="28"/>
-          <w:lang w:val="en-US"/>
-        </w:rPr>
-        <w:t xml:space="preserve"> (Parallel Execution)</w:t>
-      </w:r>
-    </w:p>
-    <w:p>
-      <w:pPr>
-        <w:pStyle w:val="ListParagraph"/>
-        <w:numPr>
-          <w:ilvl w:val="0"/>
-          <w:numId w:val="10"/>
-        </w:numPr>
-        <w:rPr>
-          <w:sz w:val="28"/>
-          <w:szCs w:val="28"/>
-          <w:lang w:val="en-US"/>
-        </w:rPr>
-      </w:pPr>
-      <w:r>
-        <w:rPr>
-          <w:sz w:val="28"/>
-          <w:szCs w:val="28"/>
-          <w:lang w:val="en-US"/>
-        </w:rPr>
-        <w:t>Selenium RC</w:t>
-      </w:r>
-    </w:p>
-    <w:p>
-      <w:pPr>
-        <w:pStyle w:val="ListParagraph"/>
-        <w:numPr>
-          <w:ilvl w:val="0"/>
-          <w:numId w:val="10"/>
-        </w:numPr>
-        <w:rPr>
-          <w:sz w:val="28"/>
-          <w:szCs w:val="28"/>
-          <w:lang w:val="en-US"/>
-        </w:rPr>
-      </w:pPr>
-      <w:r>
-        <w:rPr>
-          <w:sz w:val="28"/>
-          <w:szCs w:val="28"/>
-          <w:lang w:val="en-US"/>
-        </w:rPr>
-        <w:t>Selenium WebDriver</w:t>
-      </w:r>
-    </w:p>
-    <w:p>
-      <w:pPr>
-        <w:rPr>
-          <w:sz w:val="28"/>
-          <w:szCs w:val="28"/>
-          <w:lang w:val="en-US"/>
-        </w:rPr>
-      </w:pPr>
+          <w:numId w:val="16"/>
+        </w:numPr>
+        <w:rPr>
+          <w:sz w:val="28"/>
+          <w:szCs w:val="28"/>
+          <w:lang w:val="en-US"/>
+        </w:rPr>
+      </w:pPr>
+      <w:proofErr w:type="spellStart"/>
+      <w:r>
+        <w:rPr>
+          <w:sz w:val="28"/>
+          <w:szCs w:val="28"/>
+          <w:lang w:val="en-US"/>
+        </w:rPr>
+        <w:t>InvalidArgumentException</w:t>
+      </w:r>
+      <w:proofErr w:type="spellEnd"/>
+      <w:r>
+        <w:rPr>
+          <w:sz w:val="28"/>
+          <w:szCs w:val="28"/>
+          <w:lang w:val="en-US"/>
+        </w:rPr>
+        <w:t xml:space="preserve"> </w:t>
+      </w:r>
+      <w:r>
+        <w:rPr>
+          <w:sz w:val="28"/>
+          <w:szCs w:val="28"/>
+          <w:lang w:val="en-US"/>
+        </w:rPr>
+        <w:sym w:font="Wingdings" w:char="F0E0"/>
+      </w:r>
+      <w:r>
+        <w:rPr>
+          <w:sz w:val="28"/>
+          <w:szCs w:val="28"/>
+          <w:lang w:val="en-US"/>
+        </w:rPr>
+        <w:t xml:space="preserve"> Your URL is not in the correct format. URL should be Absolute (start with http / https)</w:t>
+      </w:r>
     </w:p>
     <w:sectPr>
       <w:pgSz w:w="11906" w:h="16838"/>
@@ -4377,6 +5820,92 @@
     </w:lvl>
   </w:abstractNum>
   <w:abstractNum w:abstractNumId="1">
+    <w:nsid w:val="16EB7000"/>
+    <w:multiLevelType w:val="hybridMultilevel"/>
+    <w:tmpl w:val="E5E4FB28"/>
+    <w:lvl w:ilvl="0" w:tplc="4009000F">
+      <w:start w:val="1"/>
+      <w:numFmt w:val="decimal"/>
+      <w:lvlText w:val="%1."/>
+      <w:lvlJc w:val="left"/>
+      <w:pPr>
+        <w:ind w:left="720" w:hanging="360"/>
+      </w:pPr>
+    </w:lvl>
+    <w:lvl w:ilvl="1" w:tplc="40090019" w:tentative="1">
+      <w:start w:val="1"/>
+      <w:numFmt w:val="lowerLetter"/>
+      <w:lvlText w:val="%2."/>
+      <w:lvlJc w:val="left"/>
+      <w:pPr>
+        <w:ind w:left="1440" w:hanging="360"/>
+      </w:pPr>
+    </w:lvl>
+    <w:lvl w:ilvl="2" w:tplc="4009001B" w:tentative="1">
+      <w:start w:val="1"/>
+      <w:numFmt w:val="lowerRoman"/>
+      <w:lvlText w:val="%3."/>
+      <w:lvlJc w:val="right"/>
+      <w:pPr>
+        <w:ind w:left="2160" w:hanging="180"/>
+      </w:pPr>
+    </w:lvl>
+    <w:lvl w:ilvl="3" w:tplc="4009000F" w:tentative="1">
+      <w:start w:val="1"/>
+      <w:numFmt w:val="decimal"/>
+      <w:lvlText w:val="%4."/>
+      <w:lvlJc w:val="left"/>
+      <w:pPr>
+        <w:ind w:left="2880" w:hanging="360"/>
+      </w:pPr>
+    </w:lvl>
+    <w:lvl w:ilvl="4" w:tplc="40090019" w:tentative="1">
+      <w:start w:val="1"/>
+      <w:numFmt w:val="lowerLetter"/>
+      <w:lvlText w:val="%5."/>
+      <w:lvlJc w:val="left"/>
+      <w:pPr>
+        <w:ind w:left="3600" w:hanging="360"/>
+      </w:pPr>
+    </w:lvl>
+    <w:lvl w:ilvl="5" w:tplc="4009001B" w:tentative="1">
+      <w:start w:val="1"/>
+      <w:numFmt w:val="lowerRoman"/>
+      <w:lvlText w:val="%6."/>
+      <w:lvlJc w:val="right"/>
+      <w:pPr>
+        <w:ind w:left="4320" w:hanging="180"/>
+      </w:pPr>
+    </w:lvl>
+    <w:lvl w:ilvl="6" w:tplc="4009000F" w:tentative="1">
+      <w:start w:val="1"/>
+      <w:numFmt w:val="decimal"/>
+      <w:lvlText w:val="%7."/>
+      <w:lvlJc w:val="left"/>
+      <w:pPr>
+        <w:ind w:left="5040" w:hanging="360"/>
+      </w:pPr>
+    </w:lvl>
+    <w:lvl w:ilvl="7" w:tplc="40090019" w:tentative="1">
+      <w:start w:val="1"/>
+      <w:numFmt w:val="lowerLetter"/>
+      <w:lvlText w:val="%8."/>
+      <w:lvlJc w:val="left"/>
+      <w:pPr>
+        <w:ind w:left="5760" w:hanging="360"/>
+      </w:pPr>
+    </w:lvl>
+    <w:lvl w:ilvl="8" w:tplc="4009001B" w:tentative="1">
+      <w:start w:val="1"/>
+      <w:numFmt w:val="lowerRoman"/>
+      <w:lvlText w:val="%9."/>
+      <w:lvlJc w:val="right"/>
+      <w:pPr>
+        <w:ind w:left="6480" w:hanging="180"/>
+      </w:pPr>
+    </w:lvl>
+  </w:abstractNum>
+  <w:abstractNum w:abstractNumId="2">
     <w:nsid w:val="180B0611"/>
     <w:multiLevelType w:val="hybridMultilevel"/>
     <w:tmpl w:val="EE4C9D30"/>
@@ -4489,7 +6018,209 @@
       </w:rPr>
     </w:lvl>
   </w:abstractNum>
-  <w:abstractNum w:abstractNumId="2">
+  <w:abstractNum w:abstractNumId="3">
+    <w:nsid w:val="1A6C4739"/>
+    <w:multiLevelType w:val="hybridMultilevel"/>
+    <w:tmpl w:val="17F45E80"/>
+    <w:lvl w:ilvl="0" w:tplc="4009000F">
+      <w:start w:val="1"/>
+      <w:numFmt w:val="decimal"/>
+      <w:lvlText w:val="%1."/>
+      <w:lvlJc w:val="left"/>
+      <w:pPr>
+        <w:ind w:left="720" w:hanging="360"/>
+      </w:pPr>
+    </w:lvl>
+    <w:lvl w:ilvl="1" w:tplc="40090001">
+      <w:start w:val="1"/>
+      <w:numFmt w:val="bullet"/>
+      <w:lvlText w:val=""/>
+      <w:lvlJc w:val="left"/>
+      <w:pPr>
+        <w:ind w:left="1440" w:hanging="360"/>
+      </w:pPr>
+      <w:rPr>
+        <w:rFonts w:ascii="Symbol" w:hAnsi="Symbol" w:hint="default"/>
+      </w:rPr>
+    </w:lvl>
+    <w:lvl w:ilvl="2" w:tplc="4009001B" w:tentative="1">
+      <w:start w:val="1"/>
+      <w:numFmt w:val="lowerRoman"/>
+      <w:lvlText w:val="%3."/>
+      <w:lvlJc w:val="right"/>
+      <w:pPr>
+        <w:ind w:left="2160" w:hanging="180"/>
+      </w:pPr>
+    </w:lvl>
+    <w:lvl w:ilvl="3" w:tplc="4009000F" w:tentative="1">
+      <w:start w:val="1"/>
+      <w:numFmt w:val="decimal"/>
+      <w:lvlText w:val="%4."/>
+      <w:lvlJc w:val="left"/>
+      <w:pPr>
+        <w:ind w:left="2880" w:hanging="360"/>
+      </w:pPr>
+    </w:lvl>
+    <w:lvl w:ilvl="4" w:tplc="40090019" w:tentative="1">
+      <w:start w:val="1"/>
+      <w:numFmt w:val="lowerLetter"/>
+      <w:lvlText w:val="%5."/>
+      <w:lvlJc w:val="left"/>
+      <w:pPr>
+        <w:ind w:left="3600" w:hanging="360"/>
+      </w:pPr>
+    </w:lvl>
+    <w:lvl w:ilvl="5" w:tplc="4009001B" w:tentative="1">
+      <w:start w:val="1"/>
+      <w:numFmt w:val="lowerRoman"/>
+      <w:lvlText w:val="%6."/>
+      <w:lvlJc w:val="right"/>
+      <w:pPr>
+        <w:ind w:left="4320" w:hanging="180"/>
+      </w:pPr>
+    </w:lvl>
+    <w:lvl w:ilvl="6" w:tplc="4009000F" w:tentative="1">
+      <w:start w:val="1"/>
+      <w:numFmt w:val="decimal"/>
+      <w:lvlText w:val="%7."/>
+      <w:lvlJc w:val="left"/>
+      <w:pPr>
+        <w:ind w:left="5040" w:hanging="360"/>
+      </w:pPr>
+    </w:lvl>
+    <w:lvl w:ilvl="7" w:tplc="40090019" w:tentative="1">
+      <w:start w:val="1"/>
+      <w:numFmt w:val="lowerLetter"/>
+      <w:lvlText w:val="%8."/>
+      <w:lvlJc w:val="left"/>
+      <w:pPr>
+        <w:ind w:left="5760" w:hanging="360"/>
+      </w:pPr>
+    </w:lvl>
+    <w:lvl w:ilvl="8" w:tplc="4009001B" w:tentative="1">
+      <w:start w:val="1"/>
+      <w:numFmt w:val="lowerRoman"/>
+      <w:lvlText w:val="%9."/>
+      <w:lvlJc w:val="right"/>
+      <w:pPr>
+        <w:ind w:left="6480" w:hanging="180"/>
+      </w:pPr>
+    </w:lvl>
+  </w:abstractNum>
+  <w:abstractNum w:abstractNumId="4">
+    <w:nsid w:val="318E4D9F"/>
+    <w:multiLevelType w:val="hybridMultilevel"/>
+    <w:tmpl w:val="3E689F08"/>
+    <w:lvl w:ilvl="0" w:tplc="40090001">
+      <w:start w:val="1"/>
+      <w:numFmt w:val="bullet"/>
+      <w:lvlText w:val=""/>
+      <w:lvlJc w:val="left"/>
+      <w:pPr>
+        <w:ind w:left="720" w:hanging="360"/>
+      </w:pPr>
+      <w:rPr>
+        <w:rFonts w:ascii="Symbol" w:hAnsi="Symbol" w:hint="default"/>
+      </w:rPr>
+    </w:lvl>
+    <w:lvl w:ilvl="1" w:tplc="40090003" w:tentative="1">
+      <w:start w:val="1"/>
+      <w:numFmt w:val="bullet"/>
+      <w:lvlText w:val="o"/>
+      <w:lvlJc w:val="left"/>
+      <w:pPr>
+        <w:ind w:left="1440" w:hanging="360"/>
+      </w:pPr>
+      <w:rPr>
+        <w:rFonts w:ascii="Courier New" w:hAnsi="Courier New" w:cs="Courier New" w:hint="default"/>
+      </w:rPr>
+    </w:lvl>
+    <w:lvl w:ilvl="2" w:tplc="40090005" w:tentative="1">
+      <w:start w:val="1"/>
+      <w:numFmt w:val="bullet"/>
+      <w:lvlText w:val=""/>
+      <w:lvlJc w:val="left"/>
+      <w:pPr>
+        <w:ind w:left="2160" w:hanging="360"/>
+      </w:pPr>
+      <w:rPr>
+        <w:rFonts w:ascii="Wingdings" w:hAnsi="Wingdings" w:hint="default"/>
+      </w:rPr>
+    </w:lvl>
+    <w:lvl w:ilvl="3" w:tplc="40090001" w:tentative="1">
+      <w:start w:val="1"/>
+      <w:numFmt w:val="bullet"/>
+      <w:lvlText w:val=""/>
+      <w:lvlJc w:val="left"/>
+      <w:pPr>
+        <w:ind w:left="2880" w:hanging="360"/>
+      </w:pPr>
+      <w:rPr>
+        <w:rFonts w:ascii="Symbol" w:hAnsi="Symbol" w:hint="default"/>
+      </w:rPr>
+    </w:lvl>
+    <w:lvl w:ilvl="4" w:tplc="40090003" w:tentative="1">
+      <w:start w:val="1"/>
+      <w:numFmt w:val="bullet"/>
+      <w:lvlText w:val="o"/>
+      <w:lvlJc w:val="left"/>
+      <w:pPr>
+        <w:ind w:left="3600" w:hanging="360"/>
+      </w:pPr>
+      <w:rPr>
+        <w:rFonts w:ascii="Courier New" w:hAnsi="Courier New" w:cs="Courier New" w:hint="default"/>
+      </w:rPr>
+    </w:lvl>
+    <w:lvl w:ilvl="5" w:tplc="40090005" w:tentative="1">
+      <w:start w:val="1"/>
+      <w:numFmt w:val="bullet"/>
+      <w:lvlText w:val=""/>
+      <w:lvlJc w:val="left"/>
+      <w:pPr>
+        <w:ind w:left="4320" w:hanging="360"/>
+      </w:pPr>
+      <w:rPr>
+        <w:rFonts w:ascii="Wingdings" w:hAnsi="Wingdings" w:hint="default"/>
+      </w:rPr>
+    </w:lvl>
+    <w:lvl w:ilvl="6" w:tplc="40090001" w:tentative="1">
+      <w:start w:val="1"/>
+      <w:numFmt w:val="bullet"/>
+      <w:lvlText w:val=""/>
+      <w:lvlJc w:val="left"/>
+      <w:pPr>
+        <w:ind w:left="5040" w:hanging="360"/>
+      </w:pPr>
+      <w:rPr>
+        <w:rFonts w:ascii="Symbol" w:hAnsi="Symbol" w:hint="default"/>
+      </w:rPr>
+    </w:lvl>
+    <w:lvl w:ilvl="7" w:tplc="40090003" w:tentative="1">
+      <w:start w:val="1"/>
+      <w:numFmt w:val="bullet"/>
+      <w:lvlText w:val="o"/>
+      <w:lvlJc w:val="left"/>
+      <w:pPr>
+        <w:ind w:left="5760" w:hanging="360"/>
+      </w:pPr>
+      <w:rPr>
+        <w:rFonts w:ascii="Courier New" w:hAnsi="Courier New" w:cs="Courier New" w:hint="default"/>
+      </w:rPr>
+    </w:lvl>
+    <w:lvl w:ilvl="8" w:tplc="40090005" w:tentative="1">
+      <w:start w:val="1"/>
+      <w:numFmt w:val="bullet"/>
+      <w:lvlText w:val=""/>
+      <w:lvlJc w:val="left"/>
+      <w:pPr>
+        <w:ind w:left="6480" w:hanging="360"/>
+      </w:pPr>
+      <w:rPr>
+        <w:rFonts w:ascii="Wingdings" w:hAnsi="Wingdings" w:hint="default"/>
+      </w:rPr>
+    </w:lvl>
+  </w:abstractNum>
+  <w:abstractNum w:abstractNumId="5">
     <w:nsid w:val="34A436B8"/>
     <w:multiLevelType w:val="hybridMultilevel"/>
     <w:tmpl w:val="CD581D64"/>
@@ -4602,7 +6333,7 @@
       </w:rPr>
     </w:lvl>
   </w:abstractNum>
-  <w:abstractNum w:abstractNumId="3">
+  <w:abstractNum w:abstractNumId="6">
     <w:nsid w:val="389A376B"/>
     <w:multiLevelType w:val="hybridMultilevel"/>
     <w:tmpl w:val="9946A7E4"/>
@@ -4688,7 +6419,120 @@
       </w:pPr>
     </w:lvl>
   </w:abstractNum>
-  <w:abstractNum w:abstractNumId="4">
+  <w:abstractNum w:abstractNumId="7">
+    <w:nsid w:val="3BAB58C0"/>
+    <w:multiLevelType w:val="hybridMultilevel"/>
+    <w:tmpl w:val="31169070"/>
+    <w:lvl w:ilvl="0" w:tplc="40090001">
+      <w:start w:val="1"/>
+      <w:numFmt w:val="bullet"/>
+      <w:lvlText w:val=""/>
+      <w:lvlJc w:val="left"/>
+      <w:pPr>
+        <w:ind w:left="720" w:hanging="360"/>
+      </w:pPr>
+      <w:rPr>
+        <w:rFonts w:ascii="Symbol" w:hAnsi="Symbol" w:hint="default"/>
+      </w:rPr>
+    </w:lvl>
+    <w:lvl w:ilvl="1" w:tplc="40090003">
+      <w:start w:val="1"/>
+      <w:numFmt w:val="bullet"/>
+      <w:lvlText w:val="o"/>
+      <w:lvlJc w:val="left"/>
+      <w:pPr>
+        <w:ind w:left="1440" w:hanging="360"/>
+      </w:pPr>
+      <w:rPr>
+        <w:rFonts w:ascii="Courier New" w:hAnsi="Courier New" w:cs="Courier New" w:hint="default"/>
+      </w:rPr>
+    </w:lvl>
+    <w:lvl w:ilvl="2" w:tplc="40090005" w:tentative="1">
+      <w:start w:val="1"/>
+      <w:numFmt w:val="bullet"/>
+      <w:lvlText w:val=""/>
+      <w:lvlJc w:val="left"/>
+      <w:pPr>
+        <w:ind w:left="2160" w:hanging="360"/>
+      </w:pPr>
+      <w:rPr>
+        <w:rFonts w:ascii="Wingdings" w:hAnsi="Wingdings" w:hint="default"/>
+      </w:rPr>
+    </w:lvl>
+    <w:lvl w:ilvl="3" w:tplc="40090001" w:tentative="1">
+      <w:start w:val="1"/>
+      <w:numFmt w:val="bullet"/>
+      <w:lvlText w:val=""/>
+      <w:lvlJc w:val="left"/>
+      <w:pPr>
+        <w:ind w:left="2880" w:hanging="360"/>
+      </w:pPr>
+      <w:rPr>
+        <w:rFonts w:ascii="Symbol" w:hAnsi="Symbol" w:hint="default"/>
+      </w:rPr>
+    </w:lvl>
+    <w:lvl w:ilvl="4" w:tplc="40090003" w:tentative="1">
+      <w:start w:val="1"/>
+      <w:numFmt w:val="bullet"/>
+      <w:lvlText w:val="o"/>
+      <w:lvlJc w:val="left"/>
+      <w:pPr>
+        <w:ind w:left="3600" w:hanging="360"/>
+      </w:pPr>
+      <w:rPr>
+        <w:rFonts w:ascii="Courier New" w:hAnsi="Courier New" w:cs="Courier New" w:hint="default"/>
+      </w:rPr>
+    </w:lvl>
+    <w:lvl w:ilvl="5" w:tplc="40090005" w:tentative="1">
+      <w:start w:val="1"/>
+      <w:numFmt w:val="bullet"/>
+      <w:lvlText w:val=""/>
+      <w:lvlJc w:val="left"/>
+      <w:pPr>
+        <w:ind w:left="4320" w:hanging="360"/>
+      </w:pPr>
+      <w:rPr>
+        <w:rFonts w:ascii="Wingdings" w:hAnsi="Wingdings" w:hint="default"/>
+      </w:rPr>
+    </w:lvl>
+    <w:lvl w:ilvl="6" w:tplc="40090001" w:tentative="1">
+      <w:start w:val="1"/>
+      <w:numFmt w:val="bullet"/>
+      <w:lvlText w:val=""/>
+      <w:lvlJc w:val="left"/>
+      <w:pPr>
+        <w:ind w:left="5040" w:hanging="360"/>
+      </w:pPr>
+      <w:rPr>
+        <w:rFonts w:ascii="Symbol" w:hAnsi="Symbol" w:hint="default"/>
+      </w:rPr>
+    </w:lvl>
+    <w:lvl w:ilvl="7" w:tplc="40090003" w:tentative="1">
+      <w:start w:val="1"/>
+      <w:numFmt w:val="bullet"/>
+      <w:lvlText w:val="o"/>
+      <w:lvlJc w:val="left"/>
+      <w:pPr>
+        <w:ind w:left="5760" w:hanging="360"/>
+      </w:pPr>
+      <w:rPr>
+        <w:rFonts w:ascii="Courier New" w:hAnsi="Courier New" w:cs="Courier New" w:hint="default"/>
+      </w:rPr>
+    </w:lvl>
+    <w:lvl w:ilvl="8" w:tplc="40090005" w:tentative="1">
+      <w:start w:val="1"/>
+      <w:numFmt w:val="bullet"/>
+      <w:lvlText w:val=""/>
+      <w:lvlJc w:val="left"/>
+      <w:pPr>
+        <w:ind w:left="6480" w:hanging="360"/>
+      </w:pPr>
+      <w:rPr>
+        <w:rFonts w:ascii="Wingdings" w:hAnsi="Wingdings" w:hint="default"/>
+      </w:rPr>
+    </w:lvl>
+  </w:abstractNum>
+  <w:abstractNum w:abstractNumId="8">
     <w:nsid w:val="4E920633"/>
     <w:multiLevelType w:val="hybridMultilevel"/>
     <w:tmpl w:val="FFC012DA"/>
@@ -4801,7 +6645,7 @@
       </w:rPr>
     </w:lvl>
   </w:abstractNum>
-  <w:abstractNum w:abstractNumId="5">
+  <w:abstractNum w:abstractNumId="9">
     <w:nsid w:val="5B593818"/>
     <w:multiLevelType w:val="hybridMultilevel"/>
     <w:tmpl w:val="54B29DC2"/>
@@ -4914,7 +6758,7 @@
       </w:rPr>
     </w:lvl>
   </w:abstractNum>
-  <w:abstractNum w:abstractNumId="6">
+  <w:abstractNum w:abstractNumId="10">
     <w:nsid w:val="5E203382"/>
     <w:multiLevelType w:val="hybridMultilevel"/>
     <w:tmpl w:val="8244F4CE"/>
@@ -5027,7 +6871,7 @@
       </w:rPr>
     </w:lvl>
   </w:abstractNum>
-  <w:abstractNum w:abstractNumId="7">
+  <w:abstractNum w:abstractNumId="11">
     <w:nsid w:val="6BC53C87"/>
     <w:multiLevelType w:val="hybridMultilevel"/>
     <w:tmpl w:val="6D54CE8E"/>
@@ -5140,7 +6984,7 @@
       </w:rPr>
     </w:lvl>
   </w:abstractNum>
-  <w:abstractNum w:abstractNumId="8">
+  <w:abstractNum w:abstractNumId="12">
     <w:nsid w:val="6DC20DA5"/>
     <w:multiLevelType w:val="hybridMultilevel"/>
     <w:tmpl w:val="4E36CB08"/>
@@ -5253,7 +7097,93 @@
       </w:rPr>
     </w:lvl>
   </w:abstractNum>
-  <w:abstractNum w:abstractNumId="9">
+  <w:abstractNum w:abstractNumId="13">
+    <w:nsid w:val="727A7ECE"/>
+    <w:multiLevelType w:val="hybridMultilevel"/>
+    <w:tmpl w:val="D16006F8"/>
+    <w:lvl w:ilvl="0" w:tplc="4009000F">
+      <w:start w:val="1"/>
+      <w:numFmt w:val="decimal"/>
+      <w:lvlText w:val="%1."/>
+      <w:lvlJc w:val="left"/>
+      <w:pPr>
+        <w:ind w:left="720" w:hanging="360"/>
+      </w:pPr>
+    </w:lvl>
+    <w:lvl w:ilvl="1" w:tplc="40090019">
+      <w:start w:val="1"/>
+      <w:numFmt w:val="lowerLetter"/>
+      <w:lvlText w:val="%2."/>
+      <w:lvlJc w:val="left"/>
+      <w:pPr>
+        <w:ind w:left="1440" w:hanging="360"/>
+      </w:pPr>
+    </w:lvl>
+    <w:lvl w:ilvl="2" w:tplc="4009001B" w:tentative="1">
+      <w:start w:val="1"/>
+      <w:numFmt w:val="lowerRoman"/>
+      <w:lvlText w:val="%3."/>
+      <w:lvlJc w:val="right"/>
+      <w:pPr>
+        <w:ind w:left="2160" w:hanging="180"/>
+      </w:pPr>
+    </w:lvl>
+    <w:lvl w:ilvl="3" w:tplc="4009000F" w:tentative="1">
+      <w:start w:val="1"/>
+      <w:numFmt w:val="decimal"/>
+      <w:lvlText w:val="%4."/>
+      <w:lvlJc w:val="left"/>
+      <w:pPr>
+        <w:ind w:left="2880" w:hanging="360"/>
+      </w:pPr>
+    </w:lvl>
+    <w:lvl w:ilvl="4" w:tplc="40090019" w:tentative="1">
+      <w:start w:val="1"/>
+      <w:numFmt w:val="lowerLetter"/>
+      <w:lvlText w:val="%5."/>
+      <w:lvlJc w:val="left"/>
+      <w:pPr>
+        <w:ind w:left="3600" w:hanging="360"/>
+      </w:pPr>
+    </w:lvl>
+    <w:lvl w:ilvl="5" w:tplc="4009001B" w:tentative="1">
+      <w:start w:val="1"/>
+      <w:numFmt w:val="lowerRoman"/>
+      <w:lvlText w:val="%6."/>
+      <w:lvlJc w:val="right"/>
+      <w:pPr>
+        <w:ind w:left="4320" w:hanging="180"/>
+      </w:pPr>
+    </w:lvl>
+    <w:lvl w:ilvl="6" w:tplc="4009000F" w:tentative="1">
+      <w:start w:val="1"/>
+      <w:numFmt w:val="decimal"/>
+      <w:lvlText w:val="%7."/>
+      <w:lvlJc w:val="left"/>
+      <w:pPr>
+        <w:ind w:left="5040" w:hanging="360"/>
+      </w:pPr>
+    </w:lvl>
+    <w:lvl w:ilvl="7" w:tplc="40090019" w:tentative="1">
+      <w:start w:val="1"/>
+      <w:numFmt w:val="lowerLetter"/>
+      <w:lvlText w:val="%8."/>
+      <w:lvlJc w:val="left"/>
+      <w:pPr>
+        <w:ind w:left="5760" w:hanging="360"/>
+      </w:pPr>
+    </w:lvl>
+    <w:lvl w:ilvl="8" w:tplc="4009001B" w:tentative="1">
+      <w:start w:val="1"/>
+      <w:numFmt w:val="lowerRoman"/>
+      <w:lvlText w:val="%9."/>
+      <w:lvlJc w:val="right"/>
+      <w:pPr>
+        <w:ind w:left="6480" w:hanging="180"/>
+      </w:pPr>
+    </w:lvl>
+  </w:abstractNum>
+  <w:abstractNum w:abstractNumId="14">
     <w:nsid w:val="7640434F"/>
     <w:multiLevelType w:val="hybridMultilevel"/>
     <w:tmpl w:val="906AA038"/>
@@ -5366,35 +7296,142 @@
       </w:rPr>
     </w:lvl>
   </w:abstractNum>
+  <w:abstractNum w:abstractNumId="15">
+    <w:nsid w:val="7A5A1F33"/>
+    <w:multiLevelType w:val="hybridMultilevel"/>
+    <w:tmpl w:val="AE82339A"/>
+    <w:lvl w:ilvl="0" w:tplc="4009000F">
+      <w:start w:val="1"/>
+      <w:numFmt w:val="decimal"/>
+      <w:lvlText w:val="%1."/>
+      <w:lvlJc w:val="left"/>
+      <w:pPr>
+        <w:ind w:left="720" w:hanging="360"/>
+      </w:pPr>
+      <w:rPr>
+        <w:rFonts w:hint="default"/>
+      </w:rPr>
+    </w:lvl>
+    <w:lvl w:ilvl="1" w:tplc="40090019" w:tentative="1">
+      <w:start w:val="1"/>
+      <w:numFmt w:val="lowerLetter"/>
+      <w:lvlText w:val="%2."/>
+      <w:lvlJc w:val="left"/>
+      <w:pPr>
+        <w:ind w:left="1440" w:hanging="360"/>
+      </w:pPr>
+    </w:lvl>
+    <w:lvl w:ilvl="2" w:tplc="4009001B" w:tentative="1">
+      <w:start w:val="1"/>
+      <w:numFmt w:val="lowerRoman"/>
+      <w:lvlText w:val="%3."/>
+      <w:lvlJc w:val="right"/>
+      <w:pPr>
+        <w:ind w:left="2160" w:hanging="180"/>
+      </w:pPr>
+    </w:lvl>
+    <w:lvl w:ilvl="3" w:tplc="4009000F" w:tentative="1">
+      <w:start w:val="1"/>
+      <w:numFmt w:val="decimal"/>
+      <w:lvlText w:val="%4."/>
+      <w:lvlJc w:val="left"/>
+      <w:pPr>
+        <w:ind w:left="2880" w:hanging="360"/>
+      </w:pPr>
+    </w:lvl>
+    <w:lvl w:ilvl="4" w:tplc="40090019" w:tentative="1">
+      <w:start w:val="1"/>
+      <w:numFmt w:val="lowerLetter"/>
+      <w:lvlText w:val="%5."/>
+      <w:lvlJc w:val="left"/>
+      <w:pPr>
+        <w:ind w:left="3600" w:hanging="360"/>
+      </w:pPr>
+    </w:lvl>
+    <w:lvl w:ilvl="5" w:tplc="4009001B" w:tentative="1">
+      <w:start w:val="1"/>
+      <w:numFmt w:val="lowerRoman"/>
+      <w:lvlText w:val="%6."/>
+      <w:lvlJc w:val="right"/>
+      <w:pPr>
+        <w:ind w:left="4320" w:hanging="180"/>
+      </w:pPr>
+    </w:lvl>
+    <w:lvl w:ilvl="6" w:tplc="4009000F" w:tentative="1">
+      <w:start w:val="1"/>
+      <w:numFmt w:val="decimal"/>
+      <w:lvlText w:val="%7."/>
+      <w:lvlJc w:val="left"/>
+      <w:pPr>
+        <w:ind w:left="5040" w:hanging="360"/>
+      </w:pPr>
+    </w:lvl>
+    <w:lvl w:ilvl="7" w:tplc="40090019" w:tentative="1">
+      <w:start w:val="1"/>
+      <w:numFmt w:val="lowerLetter"/>
+      <w:lvlText w:val="%8."/>
+      <w:lvlJc w:val="left"/>
+      <w:pPr>
+        <w:ind w:left="5760" w:hanging="360"/>
+      </w:pPr>
+    </w:lvl>
+    <w:lvl w:ilvl="8" w:tplc="4009001B" w:tentative="1">
+      <w:start w:val="1"/>
+      <w:numFmt w:val="lowerRoman"/>
+      <w:lvlText w:val="%9."/>
+      <w:lvlJc w:val="right"/>
+      <w:pPr>
+        <w:ind w:left="6480" w:hanging="180"/>
+      </w:pPr>
+    </w:lvl>
+  </w:abstractNum>
   <w:num w:numId="1">
-    <w:abstractNumId w:val="5"/>
+    <w:abstractNumId w:val="9"/>
   </w:num>
   <w:num w:numId="2">
-    <w:abstractNumId w:val="9"/>
+    <w:abstractNumId w:val="14"/>
   </w:num>
   <w:num w:numId="3">
-    <w:abstractNumId w:val="6"/>
+    <w:abstractNumId w:val="10"/>
   </w:num>
   <w:num w:numId="4">
+    <w:abstractNumId w:val="12"/>
+  </w:num>
+  <w:num w:numId="5">
+    <w:abstractNumId w:val="11"/>
+  </w:num>
+  <w:num w:numId="6">
+    <w:abstractNumId w:val="2"/>
+  </w:num>
+  <w:num w:numId="7">
     <w:abstractNumId w:val="8"/>
   </w:num>
-  <w:num w:numId="5">
-    <w:abstractNumId w:val="7"/>
-  </w:num>
-  <w:num w:numId="6">
-    <w:abstractNumId w:val="1"/>
-  </w:num>
-  <w:num w:numId="7">
-    <w:abstractNumId w:val="4"/>
-  </w:num>
   <w:num w:numId="8">
-    <w:abstractNumId w:val="2"/>
+    <w:abstractNumId w:val="5"/>
   </w:num>
   <w:num w:numId="9">
     <w:abstractNumId w:val="0"/>
   </w:num>
   <w:num w:numId="10">
+    <w:abstractNumId w:val="6"/>
+  </w:num>
+  <w:num w:numId="11">
+    <w:abstractNumId w:val="4"/>
+  </w:num>
+  <w:num w:numId="12">
+    <w:abstractNumId w:val="13"/>
+  </w:num>
+  <w:num w:numId="13">
     <w:abstractNumId w:val="3"/>
+  </w:num>
+  <w:num w:numId="14">
+    <w:abstractNumId w:val="7"/>
+  </w:num>
+  <w:num w:numId="15">
+    <w:abstractNumId w:val="1"/>
+  </w:num>
+  <w:num w:numId="16">
+    <w:abstractNumId w:val="15"/>
   </w:num>
 </w:numbering>
 </file>
@@ -5833,6 +7870,18 @@
       <w:contextualSpacing/>
     </w:pPr>
   </w:style>
+  <w:style w:type="character" w:styleId="Hyperlink">
+    <w:name w:val="Hyperlink"/>
+    <w:basedOn w:val="DefaultParagraphFont"/>
+    <w:uiPriority w:val="99"/>
+    <w:semiHidden/>
+    <w:unhideWhenUsed/>
+    <w:rsid w:val="004A7ACE"/>
+    <w:rPr>
+      <w:color w:val="0000FF"/>
+      <w:u w:val="single"/>
+    </w:rPr>
+  </w:style>
 </w:styles>
 </file>
 

</xml_diff>

<commit_message>
Date: 28 Mar 2025
</commit_message>
<xml_diff>
--- a/Notes.docx
+++ b/Notes.docx
@@ -421,7 +421,6 @@
           <w:lang w:val="en-US"/>
         </w:rPr>
       </w:pPr>
-      <w:proofErr w:type="spellStart"/>
       <w:r>
         <w:rPr>
           <w:sz w:val="28"/>
@@ -430,7 +429,6 @@
         </w:rPr>
         <w:t>LinkText</w:t>
       </w:r>
-      <w:proofErr w:type="spellEnd"/>
     </w:p>
     <w:p>
       <w:pPr>
@@ -445,7 +443,6 @@
           <w:lang w:val="en-US"/>
         </w:rPr>
       </w:pPr>
-      <w:proofErr w:type="spellStart"/>
       <w:r>
         <w:rPr>
           <w:sz w:val="28"/>
@@ -454,7 +451,6 @@
         </w:rPr>
         <w:t>PartialLinkText</w:t>
       </w:r>
-      <w:proofErr w:type="spellEnd"/>
     </w:p>
     <w:p>
       <w:pPr>
@@ -469,7 +465,6 @@
           <w:lang w:val="en-US"/>
         </w:rPr>
       </w:pPr>
-      <w:proofErr w:type="spellStart"/>
       <w:r>
         <w:rPr>
           <w:sz w:val="28"/>
@@ -478,7 +473,6 @@
         </w:rPr>
         <w:t>TagName</w:t>
       </w:r>
-      <w:proofErr w:type="spellEnd"/>
     </w:p>
     <w:p>
       <w:pPr>
@@ -493,7 +487,6 @@
           <w:lang w:val="en-US"/>
         </w:rPr>
       </w:pPr>
-      <w:proofErr w:type="spellStart"/>
       <w:r>
         <w:rPr>
           <w:sz w:val="28"/>
@@ -502,7 +495,6 @@
         </w:rPr>
         <w:t>RelativeLocator</w:t>
       </w:r>
-      <w:proofErr w:type="spellEnd"/>
     </w:p>
     <w:p>
       <w:pPr>
@@ -5608,11 +5600,776 @@
         </w:rPr>
         <w:t xml:space="preserve"> Maximize the browser window.</w:t>
       </w:r>
+    </w:p>
+    <w:p>
+      <w:pPr>
+        <w:pStyle w:val="ListParagraph"/>
+        <w:numPr>
+          <w:ilvl w:val="0"/>
+          <w:numId w:val="15"/>
+        </w:numPr>
+        <w:rPr>
+          <w:sz w:val="28"/>
+          <w:szCs w:val="28"/>
+          <w:lang w:val="en-US"/>
+        </w:rPr>
+      </w:pPr>
+      <w:proofErr w:type="spellStart"/>
+      <w:proofErr w:type="gramStart"/>
+      <w:r>
+        <w:rPr>
+          <w:sz w:val="28"/>
+          <w:szCs w:val="28"/>
+          <w:lang w:val="en-US"/>
+        </w:rPr>
+        <w:t>getTitle</w:t>
+      </w:r>
+      <w:proofErr w:type="spellEnd"/>
+      <w:r>
+        <w:rPr>
+          <w:sz w:val="28"/>
+          <w:szCs w:val="28"/>
+          <w:lang w:val="en-US"/>
+        </w:rPr>
+        <w:t>(</w:t>
+      </w:r>
+      <w:proofErr w:type="gramEnd"/>
+      <w:r>
+        <w:rPr>
+          <w:sz w:val="28"/>
+          <w:szCs w:val="28"/>
+          <w:lang w:val="en-US"/>
+        </w:rPr>
+        <w:t xml:space="preserve">) </w:t>
+      </w:r>
+      <w:r>
+        <w:rPr>
+          <w:sz w:val="28"/>
+          <w:szCs w:val="28"/>
+          <w:lang w:val="en-US"/>
+        </w:rPr>
+        <w:sym w:font="Wingdings" w:char="F0E0"/>
+      </w:r>
+      <w:r>
+        <w:rPr>
+          <w:sz w:val="28"/>
+          <w:szCs w:val="28"/>
+          <w:lang w:val="en-US"/>
+        </w:rPr>
+        <w:t xml:space="preserve"> Returns the title of the web page. </w:t>
+      </w:r>
+      <w:r>
+        <w:rPr>
+          <w:sz w:val="28"/>
+          <w:szCs w:val="28"/>
+          <w:lang w:val="en-US"/>
+        </w:rPr>
+        <w:t>(String)</w:t>
+      </w:r>
+    </w:p>
+    <w:p>
+      <w:pPr>
+        <w:pStyle w:val="ListParagraph"/>
+        <w:numPr>
+          <w:ilvl w:val="0"/>
+          <w:numId w:val="15"/>
+        </w:numPr>
+        <w:rPr>
+          <w:sz w:val="28"/>
+          <w:szCs w:val="28"/>
+          <w:lang w:val="en-US"/>
+        </w:rPr>
+      </w:pPr>
+      <w:proofErr w:type="spellStart"/>
+      <w:proofErr w:type="gramStart"/>
+      <w:r>
+        <w:rPr>
+          <w:sz w:val="28"/>
+          <w:szCs w:val="28"/>
+          <w:lang w:val="en-US"/>
+        </w:rPr>
+        <w:t>getCurrentUrl</w:t>
+      </w:r>
+      <w:proofErr w:type="spellEnd"/>
+      <w:r>
+        <w:rPr>
+          <w:sz w:val="28"/>
+          <w:szCs w:val="28"/>
+          <w:lang w:val="en-US"/>
+        </w:rPr>
+        <w:t>(</w:t>
+      </w:r>
+      <w:proofErr w:type="gramEnd"/>
+      <w:r>
+        <w:rPr>
+          <w:sz w:val="28"/>
+          <w:szCs w:val="28"/>
+          <w:lang w:val="en-US"/>
+        </w:rPr>
+        <w:t xml:space="preserve">) </w:t>
+      </w:r>
+      <w:r>
+        <w:rPr>
+          <w:sz w:val="28"/>
+          <w:szCs w:val="28"/>
+          <w:lang w:val="en-US"/>
+        </w:rPr>
+        <w:sym w:font="Wingdings" w:char="F0E0"/>
+      </w:r>
+      <w:r>
+        <w:rPr>
+          <w:sz w:val="28"/>
+          <w:szCs w:val="28"/>
+          <w:lang w:val="en-US"/>
+        </w:rPr>
+        <w:t xml:space="preserve"> Returns the URL of the web page. (String)</w:t>
+      </w:r>
+    </w:p>
+    <w:p>
+      <w:pPr>
+        <w:pStyle w:val="ListParagraph"/>
+        <w:numPr>
+          <w:ilvl w:val="0"/>
+          <w:numId w:val="15"/>
+        </w:numPr>
+        <w:rPr>
+          <w:sz w:val="28"/>
+          <w:szCs w:val="28"/>
+          <w:lang w:val="en-US"/>
+        </w:rPr>
+      </w:pPr>
+      <w:proofErr w:type="gramStart"/>
+      <w:r>
+        <w:rPr>
+          <w:sz w:val="28"/>
+          <w:szCs w:val="28"/>
+          <w:lang w:val="en-US"/>
+        </w:rPr>
+        <w:t>findElement(</w:t>
+      </w:r>
+      <w:proofErr w:type="gramEnd"/>
+      <w:r>
+        <w:rPr>
+          <w:sz w:val="28"/>
+          <w:szCs w:val="28"/>
+          <w:lang w:val="en-US"/>
+        </w:rPr>
+        <w:t xml:space="preserve">) </w:t>
+      </w:r>
+      <w:r>
+        <w:rPr>
+          <w:sz w:val="28"/>
+          <w:szCs w:val="28"/>
+          <w:lang w:val="en-US"/>
+        </w:rPr>
+        <w:sym w:font="Wingdings" w:char="F0E0"/>
+      </w:r>
+      <w:r>
+        <w:rPr>
+          <w:sz w:val="28"/>
+          <w:szCs w:val="28"/>
+          <w:lang w:val="en-US"/>
+        </w:rPr>
+        <w:t xml:space="preserve"> Read a </w:t>
+      </w:r>
+      <w:r>
+        <w:rPr>
+          <w:sz w:val="28"/>
+          <w:szCs w:val="28"/>
+          <w:lang w:val="en-US"/>
+        </w:rPr>
+        <w:t xml:space="preserve">single </w:t>
+      </w:r>
+      <w:r>
+        <w:rPr>
+          <w:sz w:val="28"/>
+          <w:szCs w:val="28"/>
+          <w:lang w:val="en-US"/>
+        </w:rPr>
+        <w:t xml:space="preserve">control or WebElement from the page. </w:t>
+      </w:r>
+      <w:r>
+        <w:rPr>
+          <w:sz w:val="28"/>
+          <w:szCs w:val="28"/>
+          <w:lang w:val="en-US"/>
+        </w:rPr>
+        <w:t>(WebElement)</w:t>
+      </w:r>
+    </w:p>
+    <w:p>
+      <w:pPr>
+        <w:rPr>
+          <w:sz w:val="28"/>
+          <w:szCs w:val="28"/>
+          <w:lang w:val="en-US"/>
+        </w:rPr>
+      </w:pPr>
+    </w:p>
+    <w:p>
+      <w:pPr>
+        <w:rPr>
+          <w:b/>
+          <w:bCs/>
+          <w:sz w:val="28"/>
+          <w:szCs w:val="28"/>
+          <w:lang w:val="en-US"/>
+        </w:rPr>
+      </w:pPr>
+      <w:r>
+        <w:rPr>
+          <w:b/>
+          <w:bCs/>
+          <w:sz w:val="28"/>
+          <w:szCs w:val="28"/>
+          <w:lang w:val="en-US"/>
+        </w:rPr>
+        <w:t>Locators:</w:t>
+      </w:r>
+    </w:p>
+    <w:p>
+      <w:pPr>
+        <w:rPr>
+          <w:sz w:val="28"/>
+          <w:szCs w:val="28"/>
+          <w:lang w:val="en-US"/>
+        </w:rPr>
+      </w:pPr>
+      <w:r>
+        <w:rPr>
+          <w:b/>
+          <w:bCs/>
+          <w:sz w:val="28"/>
+          <w:szCs w:val="28"/>
+          <w:lang w:val="en-US"/>
+        </w:rPr>
+        <w:tab/>
+      </w:r>
+      <w:r>
+        <w:rPr>
+          <w:sz w:val="28"/>
+          <w:szCs w:val="28"/>
+          <w:lang w:val="en-US"/>
+        </w:rPr>
+        <w:t>This</w:t>
+      </w:r>
+      <w:r>
+        <w:rPr>
+          <w:sz w:val="28"/>
+          <w:szCs w:val="28"/>
+          <w:lang w:val="en-US"/>
+        </w:rPr>
+        <w:t xml:space="preserve"> is the way to find out any control on the web page.</w:t>
+      </w:r>
+    </w:p>
+    <w:p>
+      <w:pPr>
+        <w:pStyle w:val="ListParagraph"/>
+        <w:numPr>
+          <w:ilvl w:val="0"/>
+          <w:numId w:val="18"/>
+        </w:numPr>
+        <w:rPr>
+          <w:sz w:val="28"/>
+          <w:szCs w:val="28"/>
+          <w:lang w:val="en-US"/>
+        </w:rPr>
+      </w:pPr>
+      <w:r>
+        <w:rPr>
+          <w:sz w:val="28"/>
+          <w:szCs w:val="28"/>
+          <w:lang w:val="en-US"/>
+        </w:rPr>
+        <w:t>Name</w:t>
+      </w:r>
+    </w:p>
+    <w:p>
+      <w:pPr>
+        <w:pStyle w:val="ListParagraph"/>
+        <w:numPr>
+          <w:ilvl w:val="0"/>
+          <w:numId w:val="18"/>
+        </w:numPr>
+        <w:rPr>
+          <w:sz w:val="28"/>
+          <w:szCs w:val="28"/>
+          <w:lang w:val="en-US"/>
+        </w:rPr>
+      </w:pPr>
+      <w:r>
+        <w:rPr>
+          <w:sz w:val="28"/>
+          <w:szCs w:val="28"/>
+          <w:lang w:val="en-US"/>
+        </w:rPr>
+        <w:t>Id</w:t>
+      </w:r>
+    </w:p>
+    <w:p>
+      <w:pPr>
+        <w:pStyle w:val="ListParagraph"/>
+        <w:numPr>
+          <w:ilvl w:val="0"/>
+          <w:numId w:val="18"/>
+        </w:numPr>
+        <w:rPr>
+          <w:sz w:val="28"/>
+          <w:szCs w:val="28"/>
+          <w:lang w:val="en-US"/>
+        </w:rPr>
+      </w:pPr>
+      <w:r>
+        <w:rPr>
+          <w:sz w:val="28"/>
+          <w:szCs w:val="28"/>
+          <w:lang w:val="en-US"/>
+        </w:rPr>
+        <w:t>ClassName</w:t>
+      </w:r>
+    </w:p>
+    <w:p>
+      <w:pPr>
+        <w:pStyle w:val="ListParagraph"/>
+        <w:numPr>
+          <w:ilvl w:val="0"/>
+          <w:numId w:val="18"/>
+        </w:numPr>
+        <w:rPr>
+          <w:sz w:val="28"/>
+          <w:szCs w:val="28"/>
+          <w:lang w:val="en-US"/>
+        </w:rPr>
+      </w:pPr>
+      <w:r>
+        <w:rPr>
+          <w:sz w:val="28"/>
+          <w:szCs w:val="28"/>
+          <w:lang w:val="en-US"/>
+        </w:rPr>
+        <w:t>CssSelector</w:t>
+      </w:r>
+    </w:p>
+    <w:p>
+      <w:pPr>
+        <w:pStyle w:val="ListParagraph"/>
+        <w:numPr>
+          <w:ilvl w:val="0"/>
+          <w:numId w:val="18"/>
+        </w:numPr>
+        <w:rPr>
+          <w:sz w:val="28"/>
+          <w:szCs w:val="28"/>
+          <w:lang w:val="en-US"/>
+        </w:rPr>
+      </w:pPr>
+      <w:r>
+        <w:rPr>
+          <w:sz w:val="28"/>
+          <w:szCs w:val="28"/>
+          <w:lang w:val="en-US"/>
+        </w:rPr>
+        <w:t>XPath</w:t>
+      </w:r>
+    </w:p>
+    <w:p>
+      <w:pPr>
+        <w:pStyle w:val="ListParagraph"/>
+        <w:numPr>
+          <w:ilvl w:val="0"/>
+          <w:numId w:val="18"/>
+        </w:numPr>
+        <w:rPr>
+          <w:sz w:val="28"/>
+          <w:szCs w:val="28"/>
+          <w:lang w:val="en-US"/>
+        </w:rPr>
+      </w:pPr>
+      <w:r>
+        <w:rPr>
+          <w:sz w:val="28"/>
+          <w:szCs w:val="28"/>
+          <w:lang w:val="en-US"/>
+        </w:rPr>
+        <w:t>LinkText</w:t>
+      </w:r>
+    </w:p>
+    <w:p>
+      <w:pPr>
+        <w:pStyle w:val="ListParagraph"/>
+        <w:numPr>
+          <w:ilvl w:val="0"/>
+          <w:numId w:val="18"/>
+        </w:numPr>
+        <w:rPr>
+          <w:sz w:val="28"/>
+          <w:szCs w:val="28"/>
+          <w:lang w:val="en-US"/>
+        </w:rPr>
+      </w:pPr>
+      <w:r>
+        <w:rPr>
+          <w:sz w:val="28"/>
+          <w:szCs w:val="28"/>
+          <w:lang w:val="en-US"/>
+        </w:rPr>
+        <w:t>PartialLinkText</w:t>
+      </w:r>
+    </w:p>
+    <w:p>
+      <w:pPr>
+        <w:pStyle w:val="ListParagraph"/>
+        <w:numPr>
+          <w:ilvl w:val="0"/>
+          <w:numId w:val="18"/>
+        </w:numPr>
+        <w:rPr>
+          <w:sz w:val="28"/>
+          <w:szCs w:val="28"/>
+          <w:lang w:val="en-US"/>
+        </w:rPr>
+      </w:pPr>
+      <w:r>
+        <w:rPr>
+          <w:sz w:val="28"/>
+          <w:szCs w:val="28"/>
+          <w:lang w:val="en-US"/>
+        </w:rPr>
+        <w:t>TagName</w:t>
+      </w:r>
+    </w:p>
+    <w:p>
+      <w:pPr>
+        <w:pStyle w:val="ListParagraph"/>
+        <w:numPr>
+          <w:ilvl w:val="0"/>
+          <w:numId w:val="18"/>
+        </w:numPr>
+        <w:rPr>
+          <w:sz w:val="28"/>
+          <w:szCs w:val="28"/>
+          <w:lang w:val="en-US"/>
+        </w:rPr>
+      </w:pPr>
+      <w:r>
+        <w:rPr>
+          <w:sz w:val="28"/>
+          <w:szCs w:val="28"/>
+          <w:lang w:val="en-US"/>
+        </w:rPr>
+        <w:t>RelativeLocator</w:t>
+      </w:r>
+    </w:p>
+    <w:p>
+      <w:pPr>
+        <w:rPr>
+          <w:sz w:val="28"/>
+          <w:szCs w:val="28"/>
+          <w:lang w:val="en-US"/>
+        </w:rPr>
+      </w:pPr>
+    </w:p>
+    <w:p>
+      <w:pPr>
+        <w:rPr>
+          <w:noProof/>
+          <w:lang w:eastAsia="en-IN"/>
+        </w:rPr>
+      </w:pPr>
+    </w:p>
+    <w:p>
+      <w:pPr>
+        <w:rPr>
+          <w:sz w:val="28"/>
+          <w:szCs w:val="28"/>
+          <w:lang w:val="en-US"/>
+        </w:rPr>
+      </w:pPr>
+      <w:r>
+        <w:rPr>
+          <w:noProof/>
+          <w:lang w:eastAsia="en-IN"/>
+        </w:rPr>
+        <w:drawing>
+          <wp:inline distT="0" distB="0" distL="0" distR="0" wp14:anchorId="7786690C" wp14:editId="5522B063">
+            <wp:extent cx="3409950" cy="1771650"/>
+            <wp:effectExtent l="0" t="0" r="0" b="0"/>
+            <wp:docPr id="1" name="Picture 1"/>
+            <wp:cNvGraphicFramePr>
+              <a:graphicFrameLocks xmlns:a="http://schemas.openxmlformats.org/drawingml/2006/main" noChangeAspect="1"/>
+            </wp:cNvGraphicFramePr>
+            <a:graphic xmlns:a="http://schemas.openxmlformats.org/drawingml/2006/main">
+              <a:graphicData uri="http://schemas.openxmlformats.org/drawingml/2006/picture">
+                <pic:pic xmlns:pic="http://schemas.openxmlformats.org/drawingml/2006/picture">
+                  <pic:nvPicPr>
+                    <pic:cNvPr id="1" name=""/>
+                    <pic:cNvPicPr/>
+                  </pic:nvPicPr>
+                  <pic:blipFill rotWithShape="1">
+                    <a:blip r:embed="rId6"/>
+                    <a:srcRect l="30246" t="28670" r="10259" b="16354"/>
+                    <a:stretch/>
+                  </pic:blipFill>
+                  <pic:spPr bwMode="auto">
+                    <a:xfrm>
+                      <a:off x="0" y="0"/>
+                      <a:ext cx="3409950" cy="1771650"/>
+                    </a:xfrm>
+                    <a:prstGeom prst="rect">
+                      <a:avLst/>
+                    </a:prstGeom>
+                    <a:ln>
+                      <a:noFill/>
+                    </a:ln>
+                    <a:extLst>
+                      <a:ext uri="{53640926-AAD7-44D8-BBD7-CCE9431645EC}">
+                        <a14:shadowObscured xmlns:a14="http://schemas.microsoft.com/office/drawing/2010/main"/>
+                      </a:ext>
+                    </a:extLst>
+                  </pic:spPr>
+                </pic:pic>
+              </a:graphicData>
+            </a:graphic>
+          </wp:inline>
+        </w:drawing>
+      </w:r>
+    </w:p>
+    <w:p>
+      <w:pPr>
+        <w:rPr>
+          <w:sz w:val="28"/>
+          <w:szCs w:val="28"/>
+          <w:lang w:val="en-US"/>
+        </w:rPr>
+      </w:pPr>
+    </w:p>
+    <w:p>
+      <w:pPr>
+        <w:rPr>
+          <w:sz w:val="28"/>
+          <w:szCs w:val="28"/>
+          <w:lang w:val="en-US"/>
+        </w:rPr>
+      </w:pPr>
+    </w:p>
+    <w:p>
+      <w:pPr>
+        <w:rPr>
+          <w:b/>
+          <w:bCs/>
+          <w:sz w:val="28"/>
+          <w:szCs w:val="28"/>
+          <w:lang w:val="en-US"/>
+        </w:rPr>
+      </w:pPr>
+      <w:r>
+        <w:rPr>
+          <w:b/>
+          <w:bCs/>
+          <w:sz w:val="28"/>
+          <w:szCs w:val="28"/>
+          <w:lang w:val="en-US"/>
+        </w:rPr>
+        <w:t>WebElement</w:t>
+      </w:r>
+    </w:p>
+    <w:p>
+      <w:pPr>
+        <w:pStyle w:val="ListParagraph"/>
+        <w:numPr>
+          <w:ilvl w:val="0"/>
+          <w:numId w:val="17"/>
+        </w:numPr>
+        <w:rPr>
+          <w:sz w:val="28"/>
+          <w:szCs w:val="28"/>
+          <w:lang w:val="en-US"/>
+        </w:rPr>
+      </w:pPr>
+      <w:r>
+        <w:rPr>
+          <w:sz w:val="28"/>
+          <w:szCs w:val="28"/>
+          <w:lang w:val="en-US"/>
+        </w:rPr>
+        <w:t>Every control (even text) is treated as WebElement in Selenium.</w:t>
+      </w:r>
+    </w:p>
+    <w:p>
+      <w:pPr>
+        <w:pStyle w:val="ListParagraph"/>
+        <w:numPr>
+          <w:ilvl w:val="0"/>
+          <w:numId w:val="17"/>
+        </w:numPr>
+        <w:rPr>
+          <w:sz w:val="28"/>
+          <w:szCs w:val="28"/>
+          <w:lang w:val="en-US"/>
+        </w:rPr>
+      </w:pPr>
+      <w:r>
+        <w:rPr>
+          <w:sz w:val="28"/>
+          <w:szCs w:val="28"/>
+          <w:lang w:val="en-US"/>
+        </w:rPr>
+        <w:t>Is an interface.</w:t>
+      </w:r>
+    </w:p>
+    <w:p>
+      <w:pPr>
+        <w:rPr>
+          <w:sz w:val="28"/>
+          <w:szCs w:val="28"/>
+          <w:lang w:val="en-US"/>
+        </w:rPr>
+      </w:pPr>
+      <w:r>
+        <w:rPr>
+          <w:sz w:val="28"/>
+          <w:szCs w:val="28"/>
+          <w:lang w:val="en-US"/>
+        </w:rPr>
+        <w:t>Methods of WebElement</w:t>
+      </w:r>
+    </w:p>
+    <w:p>
+      <w:pPr>
+        <w:pStyle w:val="ListParagraph"/>
+        <w:numPr>
+          <w:ilvl w:val="0"/>
+          <w:numId w:val="19"/>
+        </w:numPr>
+        <w:rPr>
+          <w:sz w:val="28"/>
+          <w:szCs w:val="28"/>
+          <w:lang w:val="en-US"/>
+        </w:rPr>
+      </w:pPr>
+      <w:proofErr w:type="spellStart"/>
+      <w:proofErr w:type="gramStart"/>
+      <w:r>
+        <w:rPr>
+          <w:sz w:val="28"/>
+          <w:szCs w:val="28"/>
+          <w:lang w:val="en-US"/>
+        </w:rPr>
+        <w:t>sendKeys</w:t>
+      </w:r>
+      <w:proofErr w:type="spellEnd"/>
+      <w:r>
+        <w:rPr>
+          <w:sz w:val="28"/>
+          <w:szCs w:val="28"/>
+          <w:lang w:val="en-US"/>
+        </w:rPr>
+        <w:t>(</w:t>
+      </w:r>
+      <w:proofErr w:type="gramEnd"/>
+      <w:r>
+        <w:rPr>
+          <w:sz w:val="28"/>
+          <w:szCs w:val="28"/>
+          <w:lang w:val="en-US"/>
+        </w:rPr>
+        <w:t xml:space="preserve">) </w:t>
+      </w:r>
+      <w:r>
+        <w:rPr>
+          <w:sz w:val="28"/>
+          <w:szCs w:val="28"/>
+          <w:lang w:val="en-US"/>
+        </w:rPr>
+        <w:sym w:font="Wingdings" w:char="F0E0"/>
+      </w:r>
+      <w:r>
+        <w:rPr>
+          <w:sz w:val="28"/>
+          <w:szCs w:val="28"/>
+          <w:lang w:val="en-US"/>
+        </w:rPr>
+        <w:t xml:space="preserve"> </w:t>
+      </w:r>
+      <w:r>
+        <w:rPr>
+          <w:sz w:val="28"/>
+          <w:szCs w:val="28"/>
+          <w:lang w:val="en-US"/>
+        </w:rPr>
+        <w:t xml:space="preserve">Used to enter some text in the text box. </w:t>
+      </w:r>
+      <w:r>
+        <w:rPr>
+          <w:sz w:val="28"/>
+          <w:szCs w:val="28"/>
+          <w:lang w:val="en-US"/>
+        </w:rPr>
+        <w:br/>
+        <w:t>If already there is some text box then next text will be appended to the earlier text.</w:t>
+      </w:r>
       <w:bookmarkStart w:id="0" w:name="_GoBack"/>
       <w:bookmarkEnd w:id="0"/>
     </w:p>
     <w:p>
       <w:pPr>
+        <w:pStyle w:val="ListParagraph"/>
+        <w:numPr>
+          <w:ilvl w:val="0"/>
+          <w:numId w:val="19"/>
+        </w:numPr>
+        <w:rPr>
+          <w:sz w:val="28"/>
+          <w:szCs w:val="28"/>
+          <w:lang w:val="en-US"/>
+        </w:rPr>
+      </w:pPr>
+      <w:proofErr w:type="gramStart"/>
+      <w:r>
+        <w:rPr>
+          <w:sz w:val="28"/>
+          <w:szCs w:val="28"/>
+          <w:lang w:val="en-US"/>
+        </w:rPr>
+        <w:t>click(</w:t>
+      </w:r>
+      <w:proofErr w:type="gramEnd"/>
+      <w:r>
+        <w:rPr>
+          <w:sz w:val="28"/>
+          <w:szCs w:val="28"/>
+          <w:lang w:val="en-US"/>
+        </w:rPr>
+        <w:t xml:space="preserve">) </w:t>
+      </w:r>
+      <w:r>
+        <w:rPr>
+          <w:sz w:val="28"/>
+          <w:szCs w:val="28"/>
+          <w:lang w:val="en-US"/>
+        </w:rPr>
+        <w:sym w:font="Wingdings" w:char="F0E0"/>
+      </w:r>
+      <w:r>
+        <w:rPr>
+          <w:sz w:val="28"/>
+          <w:szCs w:val="28"/>
+          <w:lang w:val="en-US"/>
+        </w:rPr>
+        <w:t xml:space="preserve"> Used to click on any control.</w:t>
+      </w:r>
+    </w:p>
+    <w:p>
+      <w:pPr>
+        <w:rPr>
+          <w:sz w:val="28"/>
+          <w:szCs w:val="28"/>
+          <w:lang w:val="en-US"/>
+        </w:rPr>
+      </w:pPr>
+    </w:p>
+    <w:p>
+      <w:pPr>
         <w:rPr>
           <w:sz w:val="28"/>
           <w:szCs w:val="28"/>
@@ -5659,23 +6416,13 @@
           <w:lang w:val="en-US"/>
         </w:rPr>
       </w:pPr>
-      <w:proofErr w:type="spellStart"/>
-      <w:r>
-        <w:rPr>
-          <w:sz w:val="28"/>
-          <w:szCs w:val="28"/>
-          <w:lang w:val="en-US"/>
-        </w:rPr>
-        <w:t>InvalidArgumentException</w:t>
-      </w:r>
-      <w:proofErr w:type="spellEnd"/>
-      <w:r>
-        <w:rPr>
-          <w:sz w:val="28"/>
-          <w:szCs w:val="28"/>
-          <w:lang w:val="en-US"/>
-        </w:rPr>
-        <w:t xml:space="preserve"> </w:t>
+      <w:r>
+        <w:rPr>
+          <w:sz w:val="28"/>
+          <w:szCs w:val="28"/>
+          <w:lang w:val="en-US"/>
+        </w:rPr>
+        <w:t xml:space="preserve">InvalidArgumentException </w:t>
       </w:r>
       <w:r>
         <w:rPr>
@@ -5693,6 +6440,158 @@
         </w:rPr>
         <w:t xml:space="preserve"> Your URL is not in the correct format. URL should be Absolute (start with http / https)</w:t>
       </w:r>
+    </w:p>
+    <w:p>
+      <w:pPr>
+        <w:pStyle w:val="ListParagraph"/>
+        <w:numPr>
+          <w:ilvl w:val="0"/>
+          <w:numId w:val="16"/>
+        </w:numPr>
+        <w:rPr>
+          <w:sz w:val="28"/>
+          <w:szCs w:val="28"/>
+          <w:lang w:val="en-US"/>
+        </w:rPr>
+      </w:pPr>
+      <w:r>
+        <w:rPr>
+          <w:sz w:val="28"/>
+          <w:szCs w:val="28"/>
+          <w:lang w:val="en-US"/>
+        </w:rPr>
+        <w:t xml:space="preserve">SessionNotCreatedException </w:t>
+      </w:r>
+      <w:r>
+        <w:rPr>
+          <w:sz w:val="28"/>
+          <w:szCs w:val="28"/>
+          <w:lang w:val="en-US"/>
+        </w:rPr>
+        <w:sym w:font="Wingdings" w:char="F0E0"/>
+      </w:r>
+      <w:r>
+        <w:rPr>
+          <w:sz w:val="28"/>
+          <w:szCs w:val="28"/>
+          <w:lang w:val="en-US"/>
+        </w:rPr>
+        <w:t xml:space="preserve"> When the version of browser and selenium is </w:t>
+      </w:r>
+      <w:proofErr w:type="gramStart"/>
+      <w:r>
+        <w:rPr>
+          <w:sz w:val="28"/>
+          <w:szCs w:val="28"/>
+          <w:lang w:val="en-US"/>
+        </w:rPr>
+        <w:t>mismatched.</w:t>
+      </w:r>
+      <w:proofErr w:type="gramEnd"/>
+    </w:p>
+    <w:p>
+      <w:pPr>
+        <w:pStyle w:val="ListParagraph"/>
+        <w:numPr>
+          <w:ilvl w:val="0"/>
+          <w:numId w:val="16"/>
+        </w:numPr>
+        <w:rPr>
+          <w:sz w:val="28"/>
+          <w:szCs w:val="28"/>
+          <w:lang w:val="en-US"/>
+        </w:rPr>
+      </w:pPr>
+      <w:r>
+        <w:rPr>
+          <w:sz w:val="28"/>
+          <w:szCs w:val="28"/>
+          <w:lang w:val="en-US"/>
+        </w:rPr>
+        <w:t xml:space="preserve">NoSuchElementException </w:t>
+      </w:r>
+      <w:r>
+        <w:rPr>
+          <w:sz w:val="28"/>
+          <w:szCs w:val="28"/>
+          <w:lang w:val="en-US"/>
+        </w:rPr>
+        <w:sym w:font="Wingdings" w:char="F0E0"/>
+      </w:r>
+      <w:r>
+        <w:rPr>
+          <w:sz w:val="28"/>
+          <w:szCs w:val="28"/>
+          <w:lang w:val="en-US"/>
+        </w:rPr>
+        <w:t xml:space="preserve"> Selenium is not able to locate this control, possible reasons are</w:t>
+      </w:r>
+    </w:p>
+    <w:p>
+      <w:pPr>
+        <w:pStyle w:val="ListParagraph"/>
+        <w:numPr>
+          <w:ilvl w:val="1"/>
+          <w:numId w:val="16"/>
+        </w:numPr>
+        <w:rPr>
+          <w:sz w:val="28"/>
+          <w:szCs w:val="28"/>
+          <w:lang w:val="en-US"/>
+        </w:rPr>
+      </w:pPr>
+      <w:r>
+        <w:rPr>
+          <w:sz w:val="28"/>
+          <w:szCs w:val="28"/>
+          <w:lang w:val="en-US"/>
+        </w:rPr>
+        <w:t>The value of locator is wrong</w:t>
+      </w:r>
+      <w:r>
+        <w:rPr>
+          <w:sz w:val="28"/>
+          <w:szCs w:val="28"/>
+          <w:lang w:val="en-US"/>
+        </w:rPr>
+        <w:t>.</w:t>
+      </w:r>
+    </w:p>
+    <w:p>
+      <w:pPr>
+        <w:pStyle w:val="ListParagraph"/>
+        <w:numPr>
+          <w:ilvl w:val="1"/>
+          <w:numId w:val="16"/>
+        </w:numPr>
+        <w:rPr>
+          <w:sz w:val="28"/>
+          <w:szCs w:val="28"/>
+          <w:lang w:val="en-US"/>
+        </w:rPr>
+      </w:pPr>
+      <w:r>
+        <w:rPr>
+          <w:sz w:val="28"/>
+          <w:szCs w:val="28"/>
+          <w:lang w:val="en-US"/>
+        </w:rPr>
+        <w:t>The value of locator is dynamic.</w:t>
+      </w:r>
+    </w:p>
+    <w:p>
+      <w:pPr>
+        <w:pStyle w:val="ListParagraph"/>
+        <w:numPr>
+          <w:ilvl w:val="1"/>
+          <w:numId w:val="16"/>
+        </w:numPr>
+        <w:rPr>
+          <w:sz w:val="28"/>
+          <w:szCs w:val="28"/>
+          <w:lang w:val="en-US"/>
+        </w:rPr>
+      </w:pPr>
     </w:p>
     <w:sectPr>
       <w:pgSz w:w="11906" w:h="16838"/>
@@ -5820,6 +6719,119 @@
     </w:lvl>
   </w:abstractNum>
   <w:abstractNum w:abstractNumId="1">
+    <w:nsid w:val="11214BC7"/>
+    <w:multiLevelType w:val="hybridMultilevel"/>
+    <w:tmpl w:val="B434ACAC"/>
+    <w:lvl w:ilvl="0" w:tplc="40090001">
+      <w:start w:val="1"/>
+      <w:numFmt w:val="bullet"/>
+      <w:lvlText w:val=""/>
+      <w:lvlJc w:val="left"/>
+      <w:pPr>
+        <w:ind w:left="720" w:hanging="360"/>
+      </w:pPr>
+      <w:rPr>
+        <w:rFonts w:ascii="Symbol" w:hAnsi="Symbol" w:hint="default"/>
+      </w:rPr>
+    </w:lvl>
+    <w:lvl w:ilvl="1" w:tplc="40090003" w:tentative="1">
+      <w:start w:val="1"/>
+      <w:numFmt w:val="bullet"/>
+      <w:lvlText w:val="o"/>
+      <w:lvlJc w:val="left"/>
+      <w:pPr>
+        <w:ind w:left="1440" w:hanging="360"/>
+      </w:pPr>
+      <w:rPr>
+        <w:rFonts w:ascii="Courier New" w:hAnsi="Courier New" w:cs="Courier New" w:hint="default"/>
+      </w:rPr>
+    </w:lvl>
+    <w:lvl w:ilvl="2" w:tplc="40090005" w:tentative="1">
+      <w:start w:val="1"/>
+      <w:numFmt w:val="bullet"/>
+      <w:lvlText w:val=""/>
+      <w:lvlJc w:val="left"/>
+      <w:pPr>
+        <w:ind w:left="2160" w:hanging="360"/>
+      </w:pPr>
+      <w:rPr>
+        <w:rFonts w:ascii="Wingdings" w:hAnsi="Wingdings" w:hint="default"/>
+      </w:rPr>
+    </w:lvl>
+    <w:lvl w:ilvl="3" w:tplc="40090001" w:tentative="1">
+      <w:start w:val="1"/>
+      <w:numFmt w:val="bullet"/>
+      <w:lvlText w:val=""/>
+      <w:lvlJc w:val="left"/>
+      <w:pPr>
+        <w:ind w:left="2880" w:hanging="360"/>
+      </w:pPr>
+      <w:rPr>
+        <w:rFonts w:ascii="Symbol" w:hAnsi="Symbol" w:hint="default"/>
+      </w:rPr>
+    </w:lvl>
+    <w:lvl w:ilvl="4" w:tplc="40090003" w:tentative="1">
+      <w:start w:val="1"/>
+      <w:numFmt w:val="bullet"/>
+      <w:lvlText w:val="o"/>
+      <w:lvlJc w:val="left"/>
+      <w:pPr>
+        <w:ind w:left="3600" w:hanging="360"/>
+      </w:pPr>
+      <w:rPr>
+        <w:rFonts w:ascii="Courier New" w:hAnsi="Courier New" w:cs="Courier New" w:hint="default"/>
+      </w:rPr>
+    </w:lvl>
+    <w:lvl w:ilvl="5" w:tplc="40090005" w:tentative="1">
+      <w:start w:val="1"/>
+      <w:numFmt w:val="bullet"/>
+      <w:lvlText w:val=""/>
+      <w:lvlJc w:val="left"/>
+      <w:pPr>
+        <w:ind w:left="4320" w:hanging="360"/>
+      </w:pPr>
+      <w:rPr>
+        <w:rFonts w:ascii="Wingdings" w:hAnsi="Wingdings" w:hint="default"/>
+      </w:rPr>
+    </w:lvl>
+    <w:lvl w:ilvl="6" w:tplc="40090001" w:tentative="1">
+      <w:start w:val="1"/>
+      <w:numFmt w:val="bullet"/>
+      <w:lvlText w:val=""/>
+      <w:lvlJc w:val="left"/>
+      <w:pPr>
+        <w:ind w:left="5040" w:hanging="360"/>
+      </w:pPr>
+      <w:rPr>
+        <w:rFonts w:ascii="Symbol" w:hAnsi="Symbol" w:hint="default"/>
+      </w:rPr>
+    </w:lvl>
+    <w:lvl w:ilvl="7" w:tplc="40090003" w:tentative="1">
+      <w:start w:val="1"/>
+      <w:numFmt w:val="bullet"/>
+      <w:lvlText w:val="o"/>
+      <w:lvlJc w:val="left"/>
+      <w:pPr>
+        <w:ind w:left="5760" w:hanging="360"/>
+      </w:pPr>
+      <w:rPr>
+        <w:rFonts w:ascii="Courier New" w:hAnsi="Courier New" w:cs="Courier New" w:hint="default"/>
+      </w:rPr>
+    </w:lvl>
+    <w:lvl w:ilvl="8" w:tplc="40090005" w:tentative="1">
+      <w:start w:val="1"/>
+      <w:numFmt w:val="bullet"/>
+      <w:lvlText w:val=""/>
+      <w:lvlJc w:val="left"/>
+      <w:pPr>
+        <w:ind w:left="6480" w:hanging="360"/>
+      </w:pPr>
+      <w:rPr>
+        <w:rFonts w:ascii="Wingdings" w:hAnsi="Wingdings" w:hint="default"/>
+      </w:rPr>
+    </w:lvl>
+  </w:abstractNum>
+  <w:abstractNum w:abstractNumId="2">
     <w:nsid w:val="16EB7000"/>
     <w:multiLevelType w:val="hybridMultilevel"/>
     <w:tmpl w:val="E5E4FB28"/>
@@ -5905,7 +6917,7 @@
       </w:pPr>
     </w:lvl>
   </w:abstractNum>
-  <w:abstractNum w:abstractNumId="2">
+  <w:abstractNum w:abstractNumId="3">
     <w:nsid w:val="180B0611"/>
     <w:multiLevelType w:val="hybridMultilevel"/>
     <w:tmpl w:val="EE4C9D30"/>
@@ -6018,7 +7030,7 @@
       </w:rPr>
     </w:lvl>
   </w:abstractNum>
-  <w:abstractNum w:abstractNumId="3">
+  <w:abstractNum w:abstractNumId="4">
     <w:nsid w:val="1A6C4739"/>
     <w:multiLevelType w:val="hybridMultilevel"/>
     <w:tmpl w:val="17F45E80"/>
@@ -6107,7 +7119,7 @@
       </w:pPr>
     </w:lvl>
   </w:abstractNum>
-  <w:abstractNum w:abstractNumId="4">
+  <w:abstractNum w:abstractNumId="5">
     <w:nsid w:val="318E4D9F"/>
     <w:multiLevelType w:val="hybridMultilevel"/>
     <w:tmpl w:val="3E689F08"/>
@@ -6220,7 +7232,7 @@
       </w:rPr>
     </w:lvl>
   </w:abstractNum>
-  <w:abstractNum w:abstractNumId="5">
+  <w:abstractNum w:abstractNumId="6">
     <w:nsid w:val="34A436B8"/>
     <w:multiLevelType w:val="hybridMultilevel"/>
     <w:tmpl w:val="CD581D64"/>
@@ -6333,7 +7345,7 @@
       </w:rPr>
     </w:lvl>
   </w:abstractNum>
-  <w:abstractNum w:abstractNumId="6">
+  <w:abstractNum w:abstractNumId="7">
     <w:nsid w:val="389A376B"/>
     <w:multiLevelType w:val="hybridMultilevel"/>
     <w:tmpl w:val="9946A7E4"/>
@@ -6419,7 +7431,7 @@
       </w:pPr>
     </w:lvl>
   </w:abstractNum>
-  <w:abstractNum w:abstractNumId="7">
+  <w:abstractNum w:abstractNumId="8">
     <w:nsid w:val="3BAB58C0"/>
     <w:multiLevelType w:val="hybridMultilevel"/>
     <w:tmpl w:val="31169070"/>
@@ -6532,7 +7544,206 @@
       </w:rPr>
     </w:lvl>
   </w:abstractNum>
-  <w:abstractNum w:abstractNumId="8">
+  <w:abstractNum w:abstractNumId="9">
+    <w:nsid w:val="3ED65D4A"/>
+    <w:multiLevelType w:val="hybridMultilevel"/>
+    <w:tmpl w:val="3A7ADA8E"/>
+    <w:lvl w:ilvl="0" w:tplc="4009000F">
+      <w:start w:val="1"/>
+      <w:numFmt w:val="decimal"/>
+      <w:lvlText w:val="%1."/>
+      <w:lvlJc w:val="left"/>
+      <w:pPr>
+        <w:ind w:left="720" w:hanging="360"/>
+      </w:pPr>
+    </w:lvl>
+    <w:lvl w:ilvl="1" w:tplc="40090019" w:tentative="1">
+      <w:start w:val="1"/>
+      <w:numFmt w:val="lowerLetter"/>
+      <w:lvlText w:val="%2."/>
+      <w:lvlJc w:val="left"/>
+      <w:pPr>
+        <w:ind w:left="1440" w:hanging="360"/>
+      </w:pPr>
+    </w:lvl>
+    <w:lvl w:ilvl="2" w:tplc="4009001B" w:tentative="1">
+      <w:start w:val="1"/>
+      <w:numFmt w:val="lowerRoman"/>
+      <w:lvlText w:val="%3."/>
+      <w:lvlJc w:val="right"/>
+      <w:pPr>
+        <w:ind w:left="2160" w:hanging="180"/>
+      </w:pPr>
+    </w:lvl>
+    <w:lvl w:ilvl="3" w:tplc="4009000F" w:tentative="1">
+      <w:start w:val="1"/>
+      <w:numFmt w:val="decimal"/>
+      <w:lvlText w:val="%4."/>
+      <w:lvlJc w:val="left"/>
+      <w:pPr>
+        <w:ind w:left="2880" w:hanging="360"/>
+      </w:pPr>
+    </w:lvl>
+    <w:lvl w:ilvl="4" w:tplc="40090019" w:tentative="1">
+      <w:start w:val="1"/>
+      <w:numFmt w:val="lowerLetter"/>
+      <w:lvlText w:val="%5."/>
+      <w:lvlJc w:val="left"/>
+      <w:pPr>
+        <w:ind w:left="3600" w:hanging="360"/>
+      </w:pPr>
+    </w:lvl>
+    <w:lvl w:ilvl="5" w:tplc="4009001B" w:tentative="1">
+      <w:start w:val="1"/>
+      <w:numFmt w:val="lowerRoman"/>
+      <w:lvlText w:val="%6."/>
+      <w:lvlJc w:val="right"/>
+      <w:pPr>
+        <w:ind w:left="4320" w:hanging="180"/>
+      </w:pPr>
+    </w:lvl>
+    <w:lvl w:ilvl="6" w:tplc="4009000F" w:tentative="1">
+      <w:start w:val="1"/>
+      <w:numFmt w:val="decimal"/>
+      <w:lvlText w:val="%7."/>
+      <w:lvlJc w:val="left"/>
+      <w:pPr>
+        <w:ind w:left="5040" w:hanging="360"/>
+      </w:pPr>
+    </w:lvl>
+    <w:lvl w:ilvl="7" w:tplc="40090019" w:tentative="1">
+      <w:start w:val="1"/>
+      <w:numFmt w:val="lowerLetter"/>
+      <w:lvlText w:val="%8."/>
+      <w:lvlJc w:val="left"/>
+      <w:pPr>
+        <w:ind w:left="5760" w:hanging="360"/>
+      </w:pPr>
+    </w:lvl>
+    <w:lvl w:ilvl="8" w:tplc="4009001B" w:tentative="1">
+      <w:start w:val="1"/>
+      <w:numFmt w:val="lowerRoman"/>
+      <w:lvlText w:val="%9."/>
+      <w:lvlJc w:val="right"/>
+      <w:pPr>
+        <w:ind w:left="6480" w:hanging="180"/>
+      </w:pPr>
+    </w:lvl>
+  </w:abstractNum>
+  <w:abstractNum w:abstractNumId="10">
+    <w:nsid w:val="41B86B6C"/>
+    <w:multiLevelType w:val="hybridMultilevel"/>
+    <w:tmpl w:val="D94AA94E"/>
+    <w:lvl w:ilvl="0" w:tplc="40090001">
+      <w:start w:val="1"/>
+      <w:numFmt w:val="bullet"/>
+      <w:lvlText w:val=""/>
+      <w:lvlJc w:val="left"/>
+      <w:pPr>
+        <w:ind w:left="720" w:hanging="360"/>
+      </w:pPr>
+      <w:rPr>
+        <w:rFonts w:ascii="Symbol" w:hAnsi="Symbol" w:hint="default"/>
+      </w:rPr>
+    </w:lvl>
+    <w:lvl w:ilvl="1" w:tplc="40090003" w:tentative="1">
+      <w:start w:val="1"/>
+      <w:numFmt w:val="bullet"/>
+      <w:lvlText w:val="o"/>
+      <w:lvlJc w:val="left"/>
+      <w:pPr>
+        <w:ind w:left="1440" w:hanging="360"/>
+      </w:pPr>
+      <w:rPr>
+        <w:rFonts w:ascii="Courier New" w:hAnsi="Courier New" w:cs="Courier New" w:hint="default"/>
+      </w:rPr>
+    </w:lvl>
+    <w:lvl w:ilvl="2" w:tplc="40090005" w:tentative="1">
+      <w:start w:val="1"/>
+      <w:numFmt w:val="bullet"/>
+      <w:lvlText w:val=""/>
+      <w:lvlJc w:val="left"/>
+      <w:pPr>
+        <w:ind w:left="2160" w:hanging="360"/>
+      </w:pPr>
+      <w:rPr>
+        <w:rFonts w:ascii="Wingdings" w:hAnsi="Wingdings" w:hint="default"/>
+      </w:rPr>
+    </w:lvl>
+    <w:lvl w:ilvl="3" w:tplc="40090001" w:tentative="1">
+      <w:start w:val="1"/>
+      <w:numFmt w:val="bullet"/>
+      <w:lvlText w:val=""/>
+      <w:lvlJc w:val="left"/>
+      <w:pPr>
+        <w:ind w:left="2880" w:hanging="360"/>
+      </w:pPr>
+      <w:rPr>
+        <w:rFonts w:ascii="Symbol" w:hAnsi="Symbol" w:hint="default"/>
+      </w:rPr>
+    </w:lvl>
+    <w:lvl w:ilvl="4" w:tplc="40090003" w:tentative="1">
+      <w:start w:val="1"/>
+      <w:numFmt w:val="bullet"/>
+      <w:lvlText w:val="o"/>
+      <w:lvlJc w:val="left"/>
+      <w:pPr>
+        <w:ind w:left="3600" w:hanging="360"/>
+      </w:pPr>
+      <w:rPr>
+        <w:rFonts w:ascii="Courier New" w:hAnsi="Courier New" w:cs="Courier New" w:hint="default"/>
+      </w:rPr>
+    </w:lvl>
+    <w:lvl w:ilvl="5" w:tplc="40090005" w:tentative="1">
+      <w:start w:val="1"/>
+      <w:numFmt w:val="bullet"/>
+      <w:lvlText w:val=""/>
+      <w:lvlJc w:val="left"/>
+      <w:pPr>
+        <w:ind w:left="4320" w:hanging="360"/>
+      </w:pPr>
+      <w:rPr>
+        <w:rFonts w:ascii="Wingdings" w:hAnsi="Wingdings" w:hint="default"/>
+      </w:rPr>
+    </w:lvl>
+    <w:lvl w:ilvl="6" w:tplc="40090001" w:tentative="1">
+      <w:start w:val="1"/>
+      <w:numFmt w:val="bullet"/>
+      <w:lvlText w:val=""/>
+      <w:lvlJc w:val="left"/>
+      <w:pPr>
+        <w:ind w:left="5040" w:hanging="360"/>
+      </w:pPr>
+      <w:rPr>
+        <w:rFonts w:ascii="Symbol" w:hAnsi="Symbol" w:hint="default"/>
+      </w:rPr>
+    </w:lvl>
+    <w:lvl w:ilvl="7" w:tplc="40090003" w:tentative="1">
+      <w:start w:val="1"/>
+      <w:numFmt w:val="bullet"/>
+      <w:lvlText w:val="o"/>
+      <w:lvlJc w:val="left"/>
+      <w:pPr>
+        <w:ind w:left="5760" w:hanging="360"/>
+      </w:pPr>
+      <w:rPr>
+        <w:rFonts w:ascii="Courier New" w:hAnsi="Courier New" w:cs="Courier New" w:hint="default"/>
+      </w:rPr>
+    </w:lvl>
+    <w:lvl w:ilvl="8" w:tplc="40090005" w:tentative="1">
+      <w:start w:val="1"/>
+      <w:numFmt w:val="bullet"/>
+      <w:lvlText w:val=""/>
+      <w:lvlJc w:val="left"/>
+      <w:pPr>
+        <w:ind w:left="6480" w:hanging="360"/>
+      </w:pPr>
+      <w:rPr>
+        <w:rFonts w:ascii="Wingdings" w:hAnsi="Wingdings" w:hint="default"/>
+      </w:rPr>
+    </w:lvl>
+  </w:abstractNum>
+  <w:abstractNum w:abstractNumId="11">
     <w:nsid w:val="4E920633"/>
     <w:multiLevelType w:val="hybridMultilevel"/>
     <w:tmpl w:val="FFC012DA"/>
@@ -6645,7 +7856,7 @@
       </w:rPr>
     </w:lvl>
   </w:abstractNum>
-  <w:abstractNum w:abstractNumId="9">
+  <w:abstractNum w:abstractNumId="12">
     <w:nsid w:val="5B593818"/>
     <w:multiLevelType w:val="hybridMultilevel"/>
     <w:tmpl w:val="54B29DC2"/>
@@ -6758,7 +7969,7 @@
       </w:rPr>
     </w:lvl>
   </w:abstractNum>
-  <w:abstractNum w:abstractNumId="10">
+  <w:abstractNum w:abstractNumId="13">
     <w:nsid w:val="5E203382"/>
     <w:multiLevelType w:val="hybridMultilevel"/>
     <w:tmpl w:val="8244F4CE"/>
@@ -6871,7 +8082,7 @@
       </w:rPr>
     </w:lvl>
   </w:abstractNum>
-  <w:abstractNum w:abstractNumId="11">
+  <w:abstractNum w:abstractNumId="14">
     <w:nsid w:val="6BC53C87"/>
     <w:multiLevelType w:val="hybridMultilevel"/>
     <w:tmpl w:val="6D54CE8E"/>
@@ -6984,7 +8195,7 @@
       </w:rPr>
     </w:lvl>
   </w:abstractNum>
-  <w:abstractNum w:abstractNumId="12">
+  <w:abstractNum w:abstractNumId="15">
     <w:nsid w:val="6DC20DA5"/>
     <w:multiLevelType w:val="hybridMultilevel"/>
     <w:tmpl w:val="4E36CB08"/>
@@ -7097,7 +8308,7 @@
       </w:rPr>
     </w:lvl>
   </w:abstractNum>
-  <w:abstractNum w:abstractNumId="13">
+  <w:abstractNum w:abstractNumId="16">
     <w:nsid w:val="727A7ECE"/>
     <w:multiLevelType w:val="hybridMultilevel"/>
     <w:tmpl w:val="D16006F8"/>
@@ -7183,7 +8394,7 @@
       </w:pPr>
     </w:lvl>
   </w:abstractNum>
-  <w:abstractNum w:abstractNumId="14">
+  <w:abstractNum w:abstractNumId="17">
     <w:nsid w:val="7640434F"/>
     <w:multiLevelType w:val="hybridMultilevel"/>
     <w:tmpl w:val="906AA038"/>
@@ -7296,7 +8507,7 @@
       </w:rPr>
     </w:lvl>
   </w:abstractNum>
-  <w:abstractNum w:abstractNumId="15">
+  <w:abstractNum w:abstractNumId="18">
     <w:nsid w:val="7A5A1F33"/>
     <w:multiLevelType w:val="hybridMultilevel"/>
     <w:tmpl w:val="AE82339A"/>
@@ -7312,7 +8523,7 @@
         <w:rFonts w:hint="default"/>
       </w:rPr>
     </w:lvl>
-    <w:lvl w:ilvl="1" w:tplc="40090019" w:tentative="1">
+    <w:lvl w:ilvl="1" w:tplc="40090019">
       <w:start w:val="1"/>
       <w:numFmt w:val="lowerLetter"/>
       <w:lvlText w:val="%2."/>
@@ -7386,52 +8597,61 @@
     </w:lvl>
   </w:abstractNum>
   <w:num w:numId="1">
-    <w:abstractNumId w:val="9"/>
+    <w:abstractNumId w:val="12"/>
   </w:num>
   <w:num w:numId="2">
+    <w:abstractNumId w:val="17"/>
+  </w:num>
+  <w:num w:numId="3">
+    <w:abstractNumId w:val="13"/>
+  </w:num>
+  <w:num w:numId="4">
+    <w:abstractNumId w:val="15"/>
+  </w:num>
+  <w:num w:numId="5">
     <w:abstractNumId w:val="14"/>
   </w:num>
-  <w:num w:numId="3">
-    <w:abstractNumId w:val="10"/>
+  <w:num w:numId="6">
+    <w:abstractNumId w:val="3"/>
   </w:num>
-  <w:num w:numId="4">
-    <w:abstractNumId w:val="12"/>
-  </w:num>
-  <w:num w:numId="5">
+  <w:num w:numId="7">
     <w:abstractNumId w:val="11"/>
   </w:num>
-  <w:num w:numId="6">
-    <w:abstractNumId w:val="2"/>
-  </w:num>
-  <w:num w:numId="7">
-    <w:abstractNumId w:val="8"/>
-  </w:num>
   <w:num w:numId="8">
-    <w:abstractNumId w:val="5"/>
+    <w:abstractNumId w:val="6"/>
   </w:num>
   <w:num w:numId="9">
     <w:abstractNumId w:val="0"/>
   </w:num>
   <w:num w:numId="10">
-    <w:abstractNumId w:val="6"/>
+    <w:abstractNumId w:val="7"/>
   </w:num>
   <w:num w:numId="11">
+    <w:abstractNumId w:val="5"/>
+  </w:num>
+  <w:num w:numId="12">
+    <w:abstractNumId w:val="16"/>
+  </w:num>
+  <w:num w:numId="13">
     <w:abstractNumId w:val="4"/>
   </w:num>
-  <w:num w:numId="12">
-    <w:abstractNumId w:val="13"/>
-  </w:num>
-  <w:num w:numId="13">
-    <w:abstractNumId w:val="3"/>
-  </w:num>
   <w:num w:numId="14">
-    <w:abstractNumId w:val="7"/>
+    <w:abstractNumId w:val="8"/>
   </w:num>
   <w:num w:numId="15">
-    <w:abstractNumId w:val="1"/>
+    <w:abstractNumId w:val="2"/>
   </w:num>
   <w:num w:numId="16">
-    <w:abstractNumId w:val="15"/>
+    <w:abstractNumId w:val="18"/>
+  </w:num>
+  <w:num w:numId="17">
+    <w:abstractNumId w:val="10"/>
+  </w:num>
+  <w:num w:numId="18">
+    <w:abstractNumId w:val="9"/>
+  </w:num>
+  <w:num w:numId="19">
+    <w:abstractNumId w:val="1"/>
   </w:num>
 </w:numbering>
 </file>

</xml_diff>